<commit_message>
Send Email Report tutorial: Centered image
Which previously wasn't.
</commit_message>
<xml_diff>
--- a/Tutorials/Email Report/CallScripter Tutorial - Creating a Send Email Report.docx
+++ b/Tutorials/Email Report/CallScripter Tutorial - Creating a Send Email Report.docx
@@ -631,6 +631,9 @@
       </w:r>
     </w:p>
     <w:p>
+      <w:pPr>
+        <w:jc w:val="center"/>
+      </w:pPr>
       <w:r>
         <w:rPr>
           <w:noProof/>
@@ -3456,7 +3459,12 @@
         <w:t>lies with</w:t>
       </w:r>
       <w:r>
-        <w:t xml:space="preserve"> the text at the start of the file, highlighted in yellow. </w:t>
+        <w:t xml:space="preserve"> </w:t>
+      </w:r>
+      <w:bookmarkStart w:id="0" w:name="_GoBack"/>
+      <w:bookmarkEnd w:id="0"/>
+      <w:r>
+        <w:t xml:space="preserve">the text at the start of the file, highlighted in yellow. </w:t>
       </w:r>
       <w:proofErr w:type="spellStart"/>
       <w:r>
@@ -3670,7 +3678,7 @@
       <w:rPr>
         <w:noProof/>
       </w:rPr>
-      <w:t>2</w:t>
+      <w:t>12</w:t>
     </w:r>
     <w:r>
       <w:fldChar w:fldCharType="end"/>
@@ -3678,27 +3686,14 @@
     <w:r>
       <w:t xml:space="preserve"> of </w:t>
     </w:r>
-    <w:r>
-      <w:fldChar w:fldCharType="begin"/>
-    </w:r>
-    <w:r>
-      <w:instrText xml:space="preserve"> NUMPAGES   \* MERGEFORMAT </w:instrText>
-    </w:r>
-    <w:r>
-      <w:fldChar w:fldCharType="separate"/>
-    </w:r>
-    <w:r>
-      <w:rPr>
-        <w:noProof/>
-      </w:rPr>
-      <w:t>12</w:t>
-    </w:r>
-    <w:r>
-      <w:rPr>
-        <w:noProof/>
-      </w:rPr>
-      <w:fldChar w:fldCharType="end"/>
-    </w:r>
+    <w:fldSimple w:instr=" NUMPAGES   \* MERGEFORMAT ">
+      <w:r>
+        <w:rPr>
+          <w:noProof/>
+        </w:rPr>
+        <w:t>12</w:t>
+      </w:r>
+    </w:fldSimple>
   </w:p>
 </w:ftr>
 </file>
@@ -3728,7 +3723,7 @@
       <w:rPr>
         <w:noProof/>
       </w:rPr>
-      <w:t>3</w:t>
+      <w:t>11</w:t>
     </w:r>
     <w:r>
       <w:fldChar w:fldCharType="end"/>
@@ -3736,14 +3731,27 @@
     <w:r>
       <w:t xml:space="preserve"> of </w:t>
     </w:r>
-    <w:fldSimple w:instr=" NUMPAGES   \* MERGEFORMAT ">
-      <w:r>
-        <w:rPr>
-          <w:noProof/>
-        </w:rPr>
-        <w:t>12</w:t>
-      </w:r>
-    </w:fldSimple>
+    <w:r>
+      <w:fldChar w:fldCharType="begin"/>
+    </w:r>
+    <w:r>
+      <w:instrText xml:space="preserve"> NUMPAGES   \* MERGEFORMAT </w:instrText>
+    </w:r>
+    <w:r>
+      <w:fldChar w:fldCharType="separate"/>
+    </w:r>
+    <w:r>
+      <w:rPr>
+        <w:noProof/>
+      </w:rPr>
+      <w:t>12</w:t>
+    </w:r>
+    <w:r>
+      <w:rPr>
+        <w:noProof/>
+      </w:rPr>
+      <w:fldChar w:fldCharType="end"/>
+    </w:r>
   </w:p>
 </w:ftr>
 </file>
@@ -3835,8 +3843,6 @@
     <w:r>
       <w:tab/>
     </w:r>
-    <w:bookmarkStart w:id="0" w:name="_GoBack"/>
-    <w:bookmarkEnd w:id="0"/>
     <w:proofErr w:type="spellStart"/>
     <w:r>
       <w:t>Cal</w:t>
@@ -5303,7 +5309,7 @@
 </file>
 
 <file path=customXml/itemProps1.xml><?xml version="1.0" encoding="utf-8"?>
-<ds:datastoreItem xmlns:ds="http://schemas.openxmlformats.org/officeDocument/2006/customXml" ds:itemID="{8AF954B0-5068-4CA0-AC41-8E67C2997F9B}">
+<ds:datastoreItem xmlns:ds="http://schemas.openxmlformats.org/officeDocument/2006/customXml" ds:itemID="{93ADEA89-CF93-4901-A809-1A7AAF5BD281}">
   <ds:schemaRefs>
     <ds:schemaRef ds:uri="http://schemas.openxmlformats.org/officeDocument/2006/bibliography"/>
   </ds:schemaRefs>

</xml_diff>

<commit_message>
Fixed justification bug on one particular line
</commit_message>
<xml_diff>
--- a/Tutorials/Email Report/CallScripter Tutorial - Creating a Send Email Report.docx
+++ b/Tutorials/Email Report/CallScripter Tutorial - Creating a Send Email Report.docx
@@ -41,19 +41,11 @@
           <w:sz w:val="90"/>
         </w:rPr>
       </w:pPr>
-      <w:proofErr w:type="spellStart"/>
       <w:r>
         <w:rPr>
           <w:sz w:val="90"/>
         </w:rPr>
-        <w:t>CallScripter</w:t>
-      </w:r>
-      <w:proofErr w:type="spellEnd"/>
-      <w:r>
-        <w:rPr>
-          <w:sz w:val="90"/>
-        </w:rPr>
-        <w:t xml:space="preserve"> Tutorial</w:t>
+        <w:t>CallScripter Tutorial</w:t>
       </w:r>
     </w:p>
     <w:p>
@@ -189,15 +181,7 @@
         <w:t xml:space="preserve">This tutorial will show you how to create a template for sending out an email in a script. </w:t>
       </w:r>
       <w:r>
-        <w:t xml:space="preserve">It describes the steps we take at </w:t>
-      </w:r>
-      <w:proofErr w:type="spellStart"/>
-      <w:r>
-        <w:t>OracleCMS</w:t>
-      </w:r>
-      <w:proofErr w:type="spellEnd"/>
-      <w:r>
-        <w:t xml:space="preserve"> when creating all of our email templates, so it is a standard that should be followed.</w:t>
+        <w:t>It describes the steps we take at OracleCMS when creating all of our email templates, so it is a standard that should be followed.</w:t>
       </w:r>
     </w:p>
     <w:p>
@@ -212,15 +196,7 @@
         <w:jc w:val="both"/>
       </w:pPr>
       <w:r>
-        <w:t xml:space="preserve">In </w:t>
-      </w:r>
-      <w:proofErr w:type="spellStart"/>
-      <w:r>
-        <w:t>CallScripter</w:t>
-      </w:r>
-      <w:proofErr w:type="spellEnd"/>
-      <w:r>
-        <w:t xml:space="preserve">, this is done by creating </w:t>
+        <w:t xml:space="preserve">In CallScripter, this is done by creating </w:t>
       </w:r>
       <w:r>
         <w:t>a report</w:t>
@@ -287,11 +263,9 @@
       <w:r>
         <w:t xml:space="preserve"> field of </w:t>
       </w:r>
-      <w:proofErr w:type="gramStart"/>
       <w:r>
         <w:t>a</w:t>
       </w:r>
-      <w:proofErr w:type="gramEnd"/>
       <w:r>
         <w:t xml:space="preserve"> </w:t>
       </w:r>
@@ -323,15 +297,7 @@
     <w:p>
       <w:r>
         <w:br/>
-        <w:t xml:space="preserve">Starting from the </w:t>
-      </w:r>
-      <w:proofErr w:type="spellStart"/>
-      <w:r>
-        <w:t>CallScripter</w:t>
-      </w:r>
-      <w:proofErr w:type="spellEnd"/>
-      <w:r>
-        <w:t xml:space="preserve"> </w:t>
+        <w:t xml:space="preserve">Starting from the CallScripter </w:t>
       </w:r>
       <w:r>
         <w:t xml:space="preserve">main </w:t>
@@ -1171,15 +1137,7 @@
         <w:t xml:space="preserve"> </w:t>
       </w:r>
       <w:r>
-        <w:t xml:space="preserve">Set the </w:t>
-      </w:r>
-      <w:proofErr w:type="gramStart"/>
-      <w:r>
-        <w:t>To</w:t>
-      </w:r>
-      <w:proofErr w:type="gramEnd"/>
-      <w:r>
-        <w:t xml:space="preserve"> address for the email. You can list multiple</w:t>
+        <w:t>Set the To address for the email. You can list multiple</w:t>
       </w:r>
       <w:r>
         <w:t xml:space="preserve"> by separating them with commas (</w:t>
@@ -1190,16 +1148,22 @@
       <w:r>
         <w:t xml:space="preserve"> spaces) – </w:t>
       </w:r>
-      <w:proofErr w:type="spellStart"/>
-      <w:r>
-        <w:t>e</w:t>
-      </w:r>
-      <w:r>
-        <w:t>g</w:t>
-      </w:r>
-      <w:proofErr w:type="spellEnd"/>
-      <w:r>
-        <w:t>. shane@oraclecms.com,ken@oraclecms.com,xavier@oraclecms.com</w:t>
+      <w:r>
+        <w:t>for example:</w:t>
+      </w:r>
+    </w:p>
+    <w:p>
+      <w:pPr>
+        <w:pStyle w:val="ListParagraph"/>
+        <w:jc w:val="both"/>
+      </w:pPr>
+      <w:r>
+        <w:t>shane@oraclecms.com,ken@oraclecms.com,x</w:t>
+      </w:r>
+      <w:bookmarkStart w:id="0" w:name="_GoBack"/>
+      <w:bookmarkEnd w:id="0"/>
+      <w:r>
+        <w:t>avier@oraclecms.com</w:t>
       </w:r>
     </w:p>
     <w:p>
@@ -1251,20 +1215,7 @@
         <w:t xml:space="preserve"> </w:t>
       </w:r>
       <w:r>
-        <w:t xml:space="preserve">This is optional. If the email should be carbon copied to another </w:t>
-      </w:r>
-      <w:proofErr w:type="gramStart"/>
-      <w:r>
-        <w:t>address(</w:t>
-      </w:r>
-      <w:proofErr w:type="spellStart"/>
-      <w:proofErr w:type="gramEnd"/>
-      <w:r>
-        <w:t>es</w:t>
-      </w:r>
-      <w:proofErr w:type="spellEnd"/>
-      <w:r>
-        <w:t>), enter them here.</w:t>
+        <w:t>This is optional. If the email should be carbon copied to another address(es), enter them here.</w:t>
       </w:r>
       <w:r>
         <w:t xml:space="preserve"> Again, you can enter multiple addresses if you separate them with commas.</w:t>
@@ -1354,23 +1305,7 @@
           <w:rStyle w:val="IntenseEmphasis"/>
           <w:i w:val="0"/>
         </w:rPr>
-        <w:t xml:space="preserve">Place Report </w:t>
-      </w:r>
-      <w:proofErr w:type="gramStart"/>
-      <w:r>
-        <w:rPr>
-          <w:rStyle w:val="IntenseEmphasis"/>
-          <w:i w:val="0"/>
-        </w:rPr>
-        <w:t>In</w:t>
-      </w:r>
-      <w:proofErr w:type="gramEnd"/>
-      <w:r>
-        <w:rPr>
-          <w:rStyle w:val="IntenseEmphasis"/>
-          <w:i w:val="0"/>
-        </w:rPr>
-        <w:t xml:space="preserve"> Body:</w:t>
+        <w:t>Place Report In Body:</w:t>
       </w:r>
       <w:r>
         <w:rPr>
@@ -1463,14 +1398,12 @@
       <w:r>
         <w:t xml:space="preserve">Should be set to </w:t>
       </w:r>
-      <w:proofErr w:type="gramStart"/>
       <w:r>
         <w:rPr>
           <w:rStyle w:val="IntenseEmphasis"/>
         </w:rPr>
         <w:t>Yes</w:t>
       </w:r>
-      <w:proofErr w:type="gramEnd"/>
       <w:r>
         <w:t>.</w:t>
       </w:r>
@@ -1720,15 +1653,7 @@
         <w:jc w:val="both"/>
       </w:pPr>
       <w:r>
-        <w:t xml:space="preserve">On the left are fields that you can add to be included in the report – </w:t>
-      </w:r>
-      <w:proofErr w:type="spellStart"/>
-      <w:r>
-        <w:t>ie</w:t>
-      </w:r>
-      <w:proofErr w:type="spellEnd"/>
-      <w:r>
-        <w:t>. Contained in the body of the email that will be sent out by your script.</w:t>
+        <w:t>On the left are fields that you can add to be included in the report – ie. Contained in the body of the email that will be sent out by your script.</w:t>
       </w:r>
     </w:p>
     <w:p/>
@@ -1791,23 +1716,7 @@
         <w:t>time and date when the script opened</w:t>
       </w:r>
       <w:r>
-        <w:t xml:space="preserve"> – </w:t>
-      </w:r>
-      <w:proofErr w:type="spellStart"/>
-      <w:r>
-        <w:t>ie</w:t>
-      </w:r>
-      <w:proofErr w:type="spellEnd"/>
-      <w:r>
-        <w:t xml:space="preserve">. </w:t>
-      </w:r>
-      <w:proofErr w:type="gramStart"/>
-      <w:r>
-        <w:t>when</w:t>
-      </w:r>
-      <w:proofErr w:type="gramEnd"/>
-      <w:r>
-        <w:t xml:space="preserve"> the caller called us.</w:t>
+        <w:t xml:space="preserve"> – ie. when the caller called us.</w:t>
       </w:r>
     </w:p>
     <w:p>
@@ -1830,15 +1739,7 @@
         <w:t xml:space="preserve">automatically </w:t>
       </w:r>
       <w:r>
-        <w:t xml:space="preserve">generated by </w:t>
-      </w:r>
-      <w:proofErr w:type="spellStart"/>
-      <w:r>
-        <w:t>CallScripter</w:t>
-      </w:r>
-      <w:proofErr w:type="spellEnd"/>
-      <w:r>
-        <w:t>. We can look up the details of a call easier later on using this reference number</w:t>
+        <w:t>generated by CallScripter. We can look up the details of a call easier later on using this reference number</w:t>
       </w:r>
       <w:r>
         <w:t>, so it is useful to give it to the customer as they can quote it when inquiring about a particular call.</w:t>
@@ -2250,33 +2151,11 @@
       <w:r>
         <w:br/>
       </w:r>
-      <w:proofErr w:type="spellStart"/>
-      <w:r>
-        <w:rPr>
-          <w:rStyle w:val="IntenseEmphasis"/>
-        </w:rPr>
-        <w:t>PostCode</w:t>
-      </w:r>
-      <w:proofErr w:type="spellEnd"/>
-      <w:r>
-        <w:rPr>
-          <w:rStyle w:val="IntenseEmphasis"/>
-        </w:rPr>
-        <w:t xml:space="preserve"> - </w:t>
-      </w:r>
-      <w:proofErr w:type="spellStart"/>
-      <w:r>
-        <w:rPr>
-          <w:rStyle w:val="IntenseEmphasis"/>
-        </w:rPr>
-        <w:t>Hopewiser</w:t>
-      </w:r>
-      <w:proofErr w:type="spellEnd"/>
-      <w:r>
-        <w:rPr>
-          <w:rStyle w:val="IntenseEmphasis"/>
-        </w:rPr>
-        <w:t xml:space="preserve"> - V2:</w:t>
+      <w:r>
+        <w:rPr>
+          <w:rStyle w:val="IntenseEmphasis"/>
+        </w:rPr>
+        <w:t>PostCode - Hopewiser - V2:</w:t>
       </w:r>
       <w:r>
         <w:t xml:space="preserve"> Postcode</w:t>
@@ -2310,14 +2189,12 @@
       <w:r>
         <w:t xml:space="preserve">, should have the </w:t>
       </w:r>
-      <w:proofErr w:type="gramStart"/>
       <w:r>
         <w:rPr>
           <w:rStyle w:val="IntenseEmphasis"/>
         </w:rPr>
         <w:t>Uppercase</w:t>
       </w:r>
-      <w:proofErr w:type="gramEnd"/>
       <w:r>
         <w:t xml:space="preserve"> style applied to it. This would include, but is not limited to, First Name, Surname, Address, Suburb, State, </w:t>
       </w:r>
@@ -2770,15 +2647,7 @@
         <w:t xml:space="preserve">.txt </w:t>
       </w:r>
       <w:r>
-        <w:t xml:space="preserve">in the </w:t>
-      </w:r>
-      <w:proofErr w:type="spellStart"/>
-      <w:r>
-        <w:t>ReportTemplates</w:t>
-      </w:r>
-      <w:proofErr w:type="spellEnd"/>
-      <w:r>
-        <w:t xml:space="preserve"> folder I mentioned earlier.</w:t>
+        <w:t>in the ReportTemplates folder I mentioned earlier.</w:t>
       </w:r>
     </w:p>
     <w:p/>
@@ -2878,21 +2747,7 @@
                               <w:rPr>
                                 <w:rFonts w:ascii="Consolas" w:hAnsi="Consolas" w:cs="Consolas"/>
                               </w:rPr>
-                              <w:t>__</w:t>
-                            </w:r>
-                            <w:proofErr w:type="spellStart"/>
-                            <w:r>
-                              <w:rPr>
-                                <w:rFonts w:ascii="Consolas" w:hAnsi="Consolas" w:cs="Consolas"/>
-                              </w:rPr>
-                              <w:t>BeginRecord</w:t>
-                            </w:r>
-                            <w:proofErr w:type="spellEnd"/>
-                            <w:r>
-                              <w:rPr>
-                                <w:rFonts w:ascii="Consolas" w:hAnsi="Consolas" w:cs="Consolas"/>
-                              </w:rPr>
-                              <w:t>__</w:t>
+                              <w:t>__BeginRecord__</w:t>
                             </w:r>
                           </w:p>
                           <w:p>
@@ -2962,35 +2817,7 @@
                               <w:rPr>
                                 <w:rFonts w:ascii="Consolas" w:hAnsi="Consolas" w:cs="Consolas"/>
                               </w:rPr>
-                              <w:t>__</w:t>
-                            </w:r>
-                            <w:proofErr w:type="spellStart"/>
-                            <w:r>
-                              <w:rPr>
-                                <w:rFonts w:ascii="Consolas" w:hAnsi="Consolas" w:cs="Consolas"/>
-                              </w:rPr>
-                              <w:t>SCRL_Tel</w:t>
-                            </w:r>
-                            <w:proofErr w:type="spellEnd"/>
-                            <w:r>
-                              <w:rPr>
-                                <w:rFonts w:ascii="Consolas" w:hAnsi="Consolas" w:cs="Consolas"/>
-                              </w:rPr>
-                              <w:t xml:space="preserve"> Number_5__: __</w:t>
-                            </w:r>
-                            <w:proofErr w:type="spellStart"/>
-                            <w:r>
-                              <w:rPr>
-                                <w:rFonts w:ascii="Consolas" w:hAnsi="Consolas" w:cs="Consolas"/>
-                              </w:rPr>
-                              <w:t>SCRD_Tel</w:t>
-                            </w:r>
-                            <w:proofErr w:type="spellEnd"/>
-                            <w:r>
-                              <w:rPr>
-                                <w:rFonts w:ascii="Consolas" w:hAnsi="Consolas" w:cs="Consolas"/>
-                              </w:rPr>
-                              <w:t xml:space="preserve"> Number_5__</w:t>
+                              <w:t>__SCRL_Tel Number_5__: __SCRD_Tel Number_5__</w:t>
                             </w:r>
                           </w:p>
                           <w:p>
@@ -3004,35 +2831,7 @@
                               <w:rPr>
                                 <w:rFonts w:ascii="Consolas" w:hAnsi="Consolas" w:cs="Consolas"/>
                               </w:rPr>
-                              <w:t>__</w:t>
-                            </w:r>
-                            <w:proofErr w:type="spellStart"/>
-                            <w:r>
-                              <w:rPr>
-                                <w:rFonts w:ascii="Consolas" w:hAnsi="Consolas" w:cs="Consolas"/>
-                              </w:rPr>
-                              <w:t>SCRL_Mobile</w:t>
-                            </w:r>
-                            <w:proofErr w:type="spellEnd"/>
-                            <w:r>
-                              <w:rPr>
-                                <w:rFonts w:ascii="Consolas" w:hAnsi="Consolas" w:cs="Consolas"/>
-                              </w:rPr>
-                              <w:t xml:space="preserve"> Tel Number_6__: __</w:t>
-                            </w:r>
-                            <w:proofErr w:type="spellStart"/>
-                            <w:r>
-                              <w:rPr>
-                                <w:rFonts w:ascii="Consolas" w:hAnsi="Consolas" w:cs="Consolas"/>
-                              </w:rPr>
-                              <w:t>SCRD_Mobile</w:t>
-                            </w:r>
-                            <w:proofErr w:type="spellEnd"/>
-                            <w:r>
-                              <w:rPr>
-                                <w:rFonts w:ascii="Consolas" w:hAnsi="Consolas" w:cs="Consolas"/>
-                              </w:rPr>
-                              <w:t xml:space="preserve"> Tel Number_6__</w:t>
+                              <w:t>__SCRL_Mobile Tel Number_6__: __SCRD_Mobile Tel Number_6__</w:t>
                             </w:r>
                           </w:p>
                           <w:p>
@@ -3102,63 +2901,7 @@
                               <w:rPr>
                                 <w:rFonts w:ascii="Consolas" w:hAnsi="Consolas" w:cs="Consolas"/>
                               </w:rPr>
-                              <w:t>__</w:t>
-                            </w:r>
-                            <w:proofErr w:type="spellStart"/>
-                            <w:r>
-                              <w:rPr>
-                                <w:rFonts w:ascii="Consolas" w:hAnsi="Consolas" w:cs="Consolas"/>
-                              </w:rPr>
-                              <w:t>SCRL_PostCode</w:t>
-                            </w:r>
-                            <w:proofErr w:type="spellEnd"/>
-                            <w:r>
-                              <w:rPr>
-                                <w:rFonts w:ascii="Consolas" w:hAnsi="Consolas" w:cs="Consolas"/>
-                              </w:rPr>
-                              <w:t xml:space="preserve"> - </w:t>
-                            </w:r>
-                            <w:proofErr w:type="spellStart"/>
-                            <w:r>
-                              <w:rPr>
-                                <w:rFonts w:ascii="Consolas" w:hAnsi="Consolas" w:cs="Consolas"/>
-                              </w:rPr>
-                              <w:t>Hopewiser</w:t>
-                            </w:r>
-                            <w:proofErr w:type="spellEnd"/>
-                            <w:r>
-                              <w:rPr>
-                                <w:rFonts w:ascii="Consolas" w:hAnsi="Consolas" w:cs="Consolas"/>
-                              </w:rPr>
-                              <w:t xml:space="preserve"> - V2_11__: __</w:t>
-                            </w:r>
-                            <w:proofErr w:type="spellStart"/>
-                            <w:r>
-                              <w:rPr>
-                                <w:rFonts w:ascii="Consolas" w:hAnsi="Consolas" w:cs="Consolas"/>
-                              </w:rPr>
-                              <w:t>SCRD_PostCode</w:t>
-                            </w:r>
-                            <w:proofErr w:type="spellEnd"/>
-                            <w:r>
-                              <w:rPr>
-                                <w:rFonts w:ascii="Consolas" w:hAnsi="Consolas" w:cs="Consolas"/>
-                              </w:rPr>
-                              <w:t xml:space="preserve"> - </w:t>
-                            </w:r>
-                            <w:proofErr w:type="spellStart"/>
-                            <w:r>
-                              <w:rPr>
-                                <w:rFonts w:ascii="Consolas" w:hAnsi="Consolas" w:cs="Consolas"/>
-                              </w:rPr>
-                              <w:t>Hopewiser</w:t>
-                            </w:r>
-                            <w:proofErr w:type="spellEnd"/>
-                            <w:r>
-                              <w:rPr>
-                                <w:rFonts w:ascii="Consolas" w:hAnsi="Consolas" w:cs="Consolas"/>
-                              </w:rPr>
-                              <w:t xml:space="preserve"> - V2_11__</w:t>
+                              <w:t>__SCRL_PostCode - Hopewiser - V2_11__: __SCRD_PostCode - Hopewiser - V2_11__</w:t>
                             </w:r>
                           </w:p>
                           <w:p>
@@ -3186,21 +2929,7 @@
                               <w:rPr>
                                 <w:rFonts w:ascii="Consolas" w:hAnsi="Consolas" w:cs="Consolas"/>
                               </w:rPr>
-                              <w:t>__</w:t>
-                            </w:r>
-                            <w:proofErr w:type="spellStart"/>
-                            <w:r>
-                              <w:rPr>
-                                <w:rFonts w:ascii="Consolas" w:hAnsi="Consolas" w:cs="Consolas"/>
-                              </w:rPr>
-                              <w:t>EndRecord</w:t>
-                            </w:r>
-                            <w:proofErr w:type="spellEnd"/>
-                            <w:r>
-                              <w:rPr>
-                                <w:rFonts w:ascii="Consolas" w:hAnsi="Consolas" w:cs="Consolas"/>
-                              </w:rPr>
-                              <w:t>__</w:t>
+                              <w:t>__EndRecord__</w:t>
                             </w:r>
                           </w:p>
                           <w:p/>
@@ -3459,20 +3188,7 @@
         <w:t>lies with</w:t>
       </w:r>
       <w:r>
-        <w:t xml:space="preserve"> </w:t>
-      </w:r>
-      <w:bookmarkStart w:id="0" w:name="_GoBack"/>
-      <w:bookmarkEnd w:id="0"/>
-      <w:r>
-        <w:t xml:space="preserve">the text at the start of the file, highlighted in yellow. </w:t>
-      </w:r>
-      <w:proofErr w:type="spellStart"/>
-      <w:r>
-        <w:t>CallScripter</w:t>
-      </w:r>
-      <w:proofErr w:type="spellEnd"/>
-      <w:r>
-        <w:t xml:space="preserve">, by default, will put the </w:t>
+        <w:t xml:space="preserve"> the text at the start of the file, highlighted in yellow. CallScripter, by default, will put the </w:t>
       </w:r>
       <w:r>
         <w:rPr>
@@ -3512,23 +3228,7 @@
           <w:rFonts w:ascii="Consolas" w:hAnsi="Consolas" w:cs="Consolas"/>
           <w:color w:val="5B9BD5" w:themeColor="accent1"/>
         </w:rPr>
-        <w:t>__</w:t>
-      </w:r>
-      <w:proofErr w:type="spellStart"/>
-      <w:r>
-        <w:rPr>
-          <w:rFonts w:ascii="Consolas" w:hAnsi="Consolas" w:cs="Consolas"/>
-          <w:color w:val="5B9BD5" w:themeColor="accent1"/>
-        </w:rPr>
-        <w:t>BeginRecord</w:t>
-      </w:r>
-      <w:proofErr w:type="spellEnd"/>
-      <w:r>
-        <w:rPr>
-          <w:rFonts w:ascii="Consolas" w:hAnsi="Consolas" w:cs="Consolas"/>
-          <w:color w:val="5B9BD5" w:themeColor="accent1"/>
-        </w:rPr>
-        <w:t>__</w:t>
+        <w:t>__BeginRecord__</w:t>
       </w:r>
       <w:r>
         <w:t xml:space="preserve"> and </w:t>
@@ -3552,14 +3252,12 @@
       <w:r>
         <w:t xml:space="preserve">If you chose to </w:t>
       </w:r>
-      <w:proofErr w:type="gramStart"/>
       <w:r>
         <w:rPr>
           <w:rStyle w:val="IntenseEmphasis"/>
         </w:rPr>
         <w:t>Download</w:t>
       </w:r>
-      <w:proofErr w:type="gramEnd"/>
       <w:r>
         <w:t xml:space="preserve"> the file, you will need to press </w:t>
       </w:r>
@@ -3686,14 +3384,27 @@
     <w:r>
       <w:t xml:space="preserve"> of </w:t>
     </w:r>
-    <w:fldSimple w:instr=" NUMPAGES   \* MERGEFORMAT ">
-      <w:r>
-        <w:rPr>
-          <w:noProof/>
-        </w:rPr>
-        <w:t>12</w:t>
-      </w:r>
-    </w:fldSimple>
+    <w:r>
+      <w:fldChar w:fldCharType="begin"/>
+    </w:r>
+    <w:r>
+      <w:instrText xml:space="preserve"> NUMPAGES   \* MERGEFORMAT </w:instrText>
+    </w:r>
+    <w:r>
+      <w:fldChar w:fldCharType="separate"/>
+    </w:r>
+    <w:r>
+      <w:rPr>
+        <w:noProof/>
+      </w:rPr>
+      <w:t>12</w:t>
+    </w:r>
+    <w:r>
+      <w:rPr>
+        <w:noProof/>
+      </w:rPr>
+      <w:fldChar w:fldCharType="end"/>
+    </w:r>
   </w:p>
 </w:ftr>
 </file>
@@ -3731,27 +3442,14 @@
     <w:r>
       <w:t xml:space="preserve"> of </w:t>
     </w:r>
-    <w:r>
-      <w:fldChar w:fldCharType="begin"/>
-    </w:r>
-    <w:r>
-      <w:instrText xml:space="preserve"> NUMPAGES   \* MERGEFORMAT </w:instrText>
-    </w:r>
-    <w:r>
-      <w:fldChar w:fldCharType="separate"/>
-    </w:r>
-    <w:r>
-      <w:rPr>
-        <w:noProof/>
-      </w:rPr>
-      <w:t>12</w:t>
-    </w:r>
-    <w:r>
-      <w:rPr>
-        <w:noProof/>
-      </w:rPr>
-      <w:fldChar w:fldCharType="end"/>
-    </w:r>
+    <w:fldSimple w:instr=" NUMPAGES   \* MERGEFORMAT ">
+      <w:r>
+        <w:rPr>
+          <w:noProof/>
+        </w:rPr>
+        <w:t>12</w:t>
+      </w:r>
+    </w:fldSimple>
   </w:p>
 </w:ftr>
 </file>
@@ -3800,16 +3498,11 @@
     <w:r>
       <w:tab/>
     </w:r>
-    <w:proofErr w:type="spellStart"/>
     <w:r>
       <w:t>Cal</w:t>
     </w:r>
     <w:r>
-      <w:t>lScripter</w:t>
-    </w:r>
-    <w:proofErr w:type="spellEnd"/>
-    <w:r>
-      <w:t xml:space="preserve"> Tutorial – Creating a </w:t>
+      <w:t xml:space="preserve">lScripter Tutorial – Creating a </w:t>
     </w:r>
     <w:r>
       <w:rPr>
@@ -3843,16 +3536,11 @@
     <w:r>
       <w:tab/>
     </w:r>
-    <w:proofErr w:type="spellStart"/>
     <w:r>
       <w:t>Cal</w:t>
     </w:r>
     <w:r>
-      <w:t>lScripter</w:t>
-    </w:r>
-    <w:proofErr w:type="spellEnd"/>
-    <w:r>
-      <w:t xml:space="preserve"> Tutorial – Creating </w:t>
+      <w:t xml:space="preserve">lScripter Tutorial – Creating </w:t>
     </w:r>
     <w:r>
       <w:t xml:space="preserve">a </w:t>
@@ -5309,7 +4997,7 @@
 </file>
 
 <file path=customXml/itemProps1.xml><?xml version="1.0" encoding="utf-8"?>
-<ds:datastoreItem xmlns:ds="http://schemas.openxmlformats.org/officeDocument/2006/customXml" ds:itemID="{93ADEA89-CF93-4901-A809-1A7AAF5BD281}">
+<ds:datastoreItem xmlns:ds="http://schemas.openxmlformats.org/officeDocument/2006/customXml" ds:itemID="{EA34DD7F-908F-408B-844C-D8422EC7FF75}">
   <ds:schemaRefs>
     <ds:schemaRef ds:uri="http://schemas.openxmlformats.org/officeDocument/2006/bibliography"/>
   </ds:schemaRefs>

</xml_diff>

<commit_message>
Forgot to add Email From field
</commit_message>
<xml_diff>
--- a/Tutorials/Email Report/CallScripter Tutorial - Creating a Send Email Report.docx
+++ b/Tutorials/Email Report/CallScripter Tutorial - Creating a Send Email Report.docx
@@ -1157,14 +1157,14 @@
         <w:pStyle w:val="ListParagraph"/>
         <w:jc w:val="both"/>
       </w:pPr>
-      <w:r>
-        <w:t>shane@oraclecms.com,ken@oraclecms.com,x</w:t>
-      </w:r>
-      <w:bookmarkStart w:id="0" w:name="_GoBack"/>
-      <w:bookmarkEnd w:id="0"/>
-      <w:r>
-        <w:t>avier@oraclecms.com</w:t>
-      </w:r>
+      <w:hyperlink r:id="rId15" w:history="1">
+        <w:r>
+          <w:rPr>
+            <w:rStyle w:val="Hyperlink"/>
+          </w:rPr>
+          <w:t>shane@oraclecms.com,ken@oraclecms.com,xavier@oraclecms.com</w:t>
+        </w:r>
+      </w:hyperlink>
     </w:p>
     <w:p>
       <w:pPr>
@@ -1174,13 +1174,65 @@
           <w:numId w:val="3"/>
         </w:numPr>
         <w:jc w:val="both"/>
-      </w:pPr>
-      <w:r>
         <w:rPr>
           <w:rStyle w:val="IntenseEmphasis"/>
           <w:i w:val="0"/>
-        </w:rPr>
-        <w:t>Email from name:</w:t>
+          <w:iCs w:val="0"/>
+          <w:color w:val="auto"/>
+        </w:rPr>
+      </w:pPr>
+      <w:r>
+        <w:rPr>
+          <w:rStyle w:val="IntenseEmphasis"/>
+          <w:i w:val="0"/>
+        </w:rPr>
+        <w:t>Email from:</w:t>
+      </w:r>
+      <w:r>
+        <w:rPr>
+          <w:i/>
+        </w:rPr>
+        <w:t xml:space="preserve"> </w:t>
+      </w:r>
+      <w:r>
+        <w:t xml:space="preserve">For a Send Email report, you can just use </w:t>
+      </w:r>
+      <w:hyperlink r:id="rId16" w:history="1">
+        <w:r>
+          <w:rPr>
+            <w:rStyle w:val="Hyperlink"/>
+          </w:rPr>
+          <w:t>reports@oraclecms.com</w:t>
+        </w:r>
+      </w:hyperlink>
+      <w:r>
+        <w:t>.</w:t>
+      </w:r>
+    </w:p>
+    <w:p>
+      <w:pPr>
+        <w:pStyle w:val="ListParagraph"/>
+        <w:numPr>
+          <w:ilvl w:val="0"/>
+          <w:numId w:val="3"/>
+        </w:numPr>
+        <w:jc w:val="both"/>
+      </w:pPr>
+      <w:r>
+        <w:rPr>
+          <w:rStyle w:val="IntenseEmphasis"/>
+          <w:i w:val="0"/>
+        </w:rPr>
+        <w:t>Email from name</w:t>
+      </w:r>
+      <w:bookmarkStart w:id="0" w:name="_GoBack"/>
+      <w:bookmarkEnd w:id="0"/>
+      <w:r>
+        <w:rPr>
+          <w:rStyle w:val="IntenseEmphasis"/>
+          <w:i w:val="0"/>
+        </w:rPr>
+        <w:t>:</w:t>
       </w:r>
       <w:r>
         <w:rPr>
@@ -1508,7 +1560,7 @@
                     </pic:cNvPicPr>
                   </pic:nvPicPr>
                   <pic:blipFill>
-                    <a:blip r:embed="rId15">
+                    <a:blip r:embed="rId17">
                       <a:extLst>
                         <a:ext uri="{28A0092B-C50C-407E-A947-70E740481C1C}">
                           <a14:useLocalDpi xmlns:a14="http://schemas.microsoft.com/office/drawing/2010/main" val="0"/>
@@ -1615,7 +1667,7 @@
                     </pic:cNvPicPr>
                   </pic:nvPicPr>
                   <pic:blipFill>
-                    <a:blip r:embed="rId16">
+                    <a:blip r:embed="rId18">
                       <a:extLst>
                         <a:ext uri="{28A0092B-C50C-407E-A947-70E740481C1C}">
                           <a14:useLocalDpi xmlns:a14="http://schemas.microsoft.com/office/drawing/2010/main" val="0"/>
@@ -1786,7 +1838,7 @@
                     </pic:cNvPicPr>
                   </pic:nvPicPr>
                   <pic:blipFill>
-                    <a:blip r:embed="rId17">
+                    <a:blip r:embed="rId19">
                       <a:extLst>
                         <a:ext uri="{28A0092B-C50C-407E-A947-70E740481C1C}">
                           <a14:useLocalDpi xmlns:a14="http://schemas.microsoft.com/office/drawing/2010/main" val="0"/>
@@ -1870,7 +1922,7 @@
                     </pic:cNvPicPr>
                   </pic:nvPicPr>
                   <pic:blipFill>
-                    <a:blip r:embed="rId18">
+                    <a:blip r:embed="rId20">
                       <a:extLst>
                         <a:ext uri="{28A0092B-C50C-407E-A947-70E740481C1C}">
                           <a14:useLocalDpi xmlns:a14="http://schemas.microsoft.com/office/drawing/2010/main" val="0"/>
@@ -2376,7 +2428,7 @@
                     </pic:cNvPicPr>
                   </pic:nvPicPr>
                   <pic:blipFill>
-                    <a:blip r:embed="rId19">
+                    <a:blip r:embed="rId21">
                       <a:extLst>
                         <a:ext uri="{28A0092B-C50C-407E-A947-70E740481C1C}">
                           <a14:useLocalDpi xmlns:a14="http://schemas.microsoft.com/office/drawing/2010/main" val="0"/>
@@ -2521,7 +2573,7 @@
                     </pic:cNvPicPr>
                   </pic:nvPicPr>
                   <pic:blipFill>
-                    <a:blip r:embed="rId20">
+                    <a:blip r:embed="rId22">
                       <a:extLst>
                         <a:ext uri="{28A0092B-C50C-407E-A947-70E740481C1C}">
                           <a14:useLocalDpi xmlns:a14="http://schemas.microsoft.com/office/drawing/2010/main" val="0"/>
@@ -2565,7 +2617,7 @@
       <w:pPr>
         <w:jc w:val="both"/>
       </w:pPr>
-      <w:hyperlink r:id="rId21" w:history="1">
+      <w:hyperlink r:id="rId23" w:history="1">
         <w:r>
           <w:rPr>
             <w:rStyle w:val="Hyperlink"/>
@@ -2601,7 +2653,7 @@
       <w:pPr>
         <w:jc w:val="both"/>
       </w:pPr>
-      <w:hyperlink r:id="rId22" w:history="1">
+      <w:hyperlink r:id="rId24" w:history="1">
         <w:r>
           <w:rPr>
             <w:rStyle w:val="Hyperlink"/>
@@ -3312,12 +3364,12 @@
       </w:r>
     </w:p>
     <w:sectPr>
-      <w:headerReference w:type="even" r:id="rId23"/>
-      <w:headerReference w:type="default" r:id="rId24"/>
-      <w:footerReference w:type="even" r:id="rId25"/>
-      <w:footerReference w:type="default" r:id="rId26"/>
-      <w:headerReference w:type="first" r:id="rId27"/>
-      <w:footerReference w:type="first" r:id="rId28"/>
+      <w:headerReference w:type="even" r:id="rId25"/>
+      <w:headerReference w:type="default" r:id="rId26"/>
+      <w:footerReference w:type="even" r:id="rId27"/>
+      <w:footerReference w:type="default" r:id="rId28"/>
+      <w:headerReference w:type="first" r:id="rId29"/>
+      <w:footerReference w:type="first" r:id="rId30"/>
       <w:pgSz w:w="11906" w:h="16838"/>
       <w:pgMar w:top="1440" w:right="1440" w:bottom="1440" w:left="1440" w:header="708" w:footer="708" w:gutter="0"/>
       <w:cols w:space="708"/>
@@ -4997,7 +5049,7 @@
 </file>
 
 <file path=customXml/itemProps1.xml><?xml version="1.0" encoding="utf-8"?>
-<ds:datastoreItem xmlns:ds="http://schemas.openxmlformats.org/officeDocument/2006/customXml" ds:itemID="{EA34DD7F-908F-408B-844C-D8422EC7FF75}">
+<ds:datastoreItem xmlns:ds="http://schemas.openxmlformats.org/officeDocument/2006/customXml" ds:itemID="{B9DA7588-D171-4E43-A43E-6F9561DFEF3C}">
   <ds:schemaRefs>
     <ds:schemaRef ds:uri="http://schemas.openxmlformats.org/officeDocument/2006/bibliography"/>
   </ds:schemaRefs>

</xml_diff>

<commit_message>
Clarified Email To description
</commit_message>
<xml_diff>
--- a/Tutorials/Email Report/CallScripter Tutorial - Creating a Send Email Report.docx
+++ b/Tutorials/Email Report/CallScripter Tutorial - Creating a Send Email Report.docx
@@ -1137,7 +1137,18 @@
         <w:t xml:space="preserve"> </w:t>
       </w:r>
       <w:r>
-        <w:t>Set the To address for the email. You can list multiple</w:t>
+        <w:t xml:space="preserve">Set the To address for the email. </w:t>
+      </w:r>
+      <w:r>
+        <w:t>This should be an email address specified by the customer; the address where the</w:t>
+      </w:r>
+      <w:bookmarkStart w:id="0" w:name="_GoBack"/>
+      <w:bookmarkEnd w:id="0"/>
+      <w:r>
+        <w:t xml:space="preserve">y want the emails sent from the script to go to. </w:t>
+      </w:r>
+      <w:r>
+        <w:t>You can list multiple</w:t>
       </w:r>
       <w:r>
         <w:t xml:space="preserve"> by separating them with commas (</w:t>
@@ -1223,16 +1234,7 @@
           <w:rStyle w:val="IntenseEmphasis"/>
           <w:i w:val="0"/>
         </w:rPr>
-        <w:t>Email from name</w:t>
-      </w:r>
-      <w:bookmarkStart w:id="0" w:name="_GoBack"/>
-      <w:bookmarkEnd w:id="0"/>
-      <w:r>
-        <w:rPr>
-          <w:rStyle w:val="IntenseEmphasis"/>
-          <w:i w:val="0"/>
-        </w:rPr>
-        <w:t>:</w:t>
+        <w:t>Email from name:</w:t>
       </w:r>
       <w:r>
         <w:rPr>
@@ -3436,27 +3438,14 @@
     <w:r>
       <w:t xml:space="preserve"> of </w:t>
     </w:r>
-    <w:r>
-      <w:fldChar w:fldCharType="begin"/>
-    </w:r>
-    <w:r>
-      <w:instrText xml:space="preserve"> NUMPAGES   \* MERGEFORMAT </w:instrText>
-    </w:r>
-    <w:r>
-      <w:fldChar w:fldCharType="separate"/>
-    </w:r>
-    <w:r>
-      <w:rPr>
-        <w:noProof/>
-      </w:rPr>
-      <w:t>12</w:t>
-    </w:r>
-    <w:r>
-      <w:rPr>
-        <w:noProof/>
-      </w:rPr>
-      <w:fldChar w:fldCharType="end"/>
-    </w:r>
+    <w:fldSimple w:instr=" NUMPAGES   \* MERGEFORMAT ">
+      <w:r>
+        <w:rPr>
+          <w:noProof/>
+        </w:rPr>
+        <w:t>12</w:t>
+      </w:r>
+    </w:fldSimple>
   </w:p>
 </w:ftr>
 </file>
@@ -3494,14 +3483,27 @@
     <w:r>
       <w:t xml:space="preserve"> of </w:t>
     </w:r>
-    <w:fldSimple w:instr=" NUMPAGES   \* MERGEFORMAT ">
-      <w:r>
-        <w:rPr>
-          <w:noProof/>
-        </w:rPr>
-        <w:t>12</w:t>
-      </w:r>
-    </w:fldSimple>
+    <w:r>
+      <w:fldChar w:fldCharType="begin"/>
+    </w:r>
+    <w:r>
+      <w:instrText xml:space="preserve"> NUMPAGES   \* MERGEFORMAT </w:instrText>
+    </w:r>
+    <w:r>
+      <w:fldChar w:fldCharType="separate"/>
+    </w:r>
+    <w:r>
+      <w:rPr>
+        <w:noProof/>
+      </w:rPr>
+      <w:t>12</w:t>
+    </w:r>
+    <w:r>
+      <w:rPr>
+        <w:noProof/>
+      </w:rPr>
+      <w:fldChar w:fldCharType="end"/>
+    </w:r>
   </w:p>
 </w:ftr>
 </file>
@@ -5049,7 +5051,7 @@
 </file>
 
 <file path=customXml/itemProps1.xml><?xml version="1.0" encoding="utf-8"?>
-<ds:datastoreItem xmlns:ds="http://schemas.openxmlformats.org/officeDocument/2006/customXml" ds:itemID="{B9DA7588-D171-4E43-A43E-6F9561DFEF3C}">
+<ds:datastoreItem xmlns:ds="http://schemas.openxmlformats.org/officeDocument/2006/customXml" ds:itemID="{5C1C9A10-DD3A-4B03-9CDB-A7AF69CF85E1}">
   <ds:schemaRefs>
     <ds:schemaRef ds:uri="http://schemas.openxmlformats.org/officeDocument/2006/bibliography"/>
   </ds:schemaRefs>

</xml_diff>

<commit_message>
Added a missing See Next Page.
</commit_message>
<xml_diff>
--- a/Tutorials/Email Report/CallScripter Tutorial - Creating a Send Email Report.docx
+++ b/Tutorials/Email Report/CallScripter Tutorial - Creating a Send Email Report.docx
@@ -41,11 +41,19 @@
           <w:sz w:val="90"/>
         </w:rPr>
       </w:pPr>
+      <w:proofErr w:type="spellStart"/>
       <w:r>
         <w:rPr>
           <w:sz w:val="90"/>
         </w:rPr>
-        <w:t>CallScripter Tutorial</w:t>
+        <w:t>CallScripter</w:t>
+      </w:r>
+      <w:proofErr w:type="spellEnd"/>
+      <w:r>
+        <w:rPr>
+          <w:sz w:val="90"/>
+        </w:rPr>
+        <w:t xml:space="preserve"> Tutorial</w:t>
       </w:r>
     </w:p>
     <w:p>
@@ -181,7 +189,15 @@
         <w:t xml:space="preserve">This tutorial will show you how to create a template for sending out an email in a script. </w:t>
       </w:r>
       <w:r>
-        <w:t>It describes the steps we take at OracleCMS when creating all of our email templates, so it is a standard that should be followed.</w:t>
+        <w:t xml:space="preserve">It describes the steps we take at </w:t>
+      </w:r>
+      <w:proofErr w:type="spellStart"/>
+      <w:r>
+        <w:t>OracleCMS</w:t>
+      </w:r>
+      <w:proofErr w:type="spellEnd"/>
+      <w:r>
+        <w:t xml:space="preserve"> when creating all of our email templates, so it is a standard that should be followed.</w:t>
       </w:r>
     </w:p>
     <w:p>
@@ -196,7 +212,15 @@
         <w:jc w:val="both"/>
       </w:pPr>
       <w:r>
-        <w:t xml:space="preserve">In CallScripter, this is done by creating </w:t>
+        <w:t xml:space="preserve">In </w:t>
+      </w:r>
+      <w:proofErr w:type="spellStart"/>
+      <w:r>
+        <w:t>CallScripter</w:t>
+      </w:r>
+      <w:proofErr w:type="spellEnd"/>
+      <w:r>
+        <w:t xml:space="preserve">, this is done by creating </w:t>
       </w:r>
       <w:r>
         <w:t>a report</w:t>
@@ -263,9 +287,11 @@
       <w:r>
         <w:t xml:space="preserve"> field of </w:t>
       </w:r>
+      <w:proofErr w:type="gramStart"/>
       <w:r>
         <w:t>a</w:t>
       </w:r>
+      <w:proofErr w:type="gramEnd"/>
       <w:r>
         <w:t xml:space="preserve"> </w:t>
       </w:r>
@@ -297,7 +323,15 @@
     <w:p>
       <w:r>
         <w:br/>
-        <w:t xml:space="preserve">Starting from the CallScripter </w:t>
+        <w:t xml:space="preserve">Starting from the </w:t>
+      </w:r>
+      <w:proofErr w:type="spellStart"/>
+      <w:r>
+        <w:t>CallScripter</w:t>
+      </w:r>
+      <w:proofErr w:type="spellEnd"/>
+      <w:r>
+        <w:t xml:space="preserve"> </w:t>
       </w:r>
       <w:r>
         <w:t xml:space="preserve">main </w:t>
@@ -1137,15 +1171,18 @@
         <w:t xml:space="preserve"> </w:t>
       </w:r>
       <w:r>
-        <w:t xml:space="preserve">Set the To address for the email. </w:t>
-      </w:r>
-      <w:r>
-        <w:t>This should be an email address specified by the customer; the address where the</w:t>
-      </w:r>
-      <w:bookmarkStart w:id="0" w:name="_GoBack"/>
-      <w:bookmarkEnd w:id="0"/>
-      <w:r>
-        <w:t xml:space="preserve">y want the emails sent from the script to go to. </w:t>
+        <w:t xml:space="preserve">Set the </w:t>
+      </w:r>
+      <w:proofErr w:type="gramStart"/>
+      <w:r>
+        <w:t>To</w:t>
+      </w:r>
+      <w:proofErr w:type="gramEnd"/>
+      <w:r>
+        <w:t xml:space="preserve"> address for the email. </w:t>
+      </w:r>
+      <w:r>
+        <w:t xml:space="preserve">This should be an email address specified by the customer; the address where they want the emails sent from the script to go to. </w:t>
       </w:r>
       <w:r>
         <w:t>You can list multiple</w:t>
@@ -1269,7 +1306,20 @@
         <w:t xml:space="preserve"> </w:t>
       </w:r>
       <w:r>
-        <w:t>This is optional. If the email should be carbon copied to another address(es), enter them here.</w:t>
+        <w:t xml:space="preserve">This is optional. If the email should be carbon copied to another </w:t>
+      </w:r>
+      <w:proofErr w:type="gramStart"/>
+      <w:r>
+        <w:t>address(</w:t>
+      </w:r>
+      <w:proofErr w:type="spellStart"/>
+      <w:proofErr w:type="gramEnd"/>
+      <w:r>
+        <w:t>es</w:t>
+      </w:r>
+      <w:proofErr w:type="spellEnd"/>
+      <w:r>
+        <w:t>), enter them here.</w:t>
       </w:r>
       <w:r>
         <w:t xml:space="preserve"> Again, you can enter multiple addresses if you separate them with commas.</w:t>
@@ -1359,7 +1409,23 @@
           <w:rStyle w:val="IntenseEmphasis"/>
           <w:i w:val="0"/>
         </w:rPr>
-        <w:t>Place Report In Body:</w:t>
+        <w:t xml:space="preserve">Place Report </w:t>
+      </w:r>
+      <w:proofErr w:type="gramStart"/>
+      <w:r>
+        <w:rPr>
+          <w:rStyle w:val="IntenseEmphasis"/>
+          <w:i w:val="0"/>
+        </w:rPr>
+        <w:t>In</w:t>
+      </w:r>
+      <w:proofErr w:type="gramEnd"/>
+      <w:r>
+        <w:rPr>
+          <w:rStyle w:val="IntenseEmphasis"/>
+          <w:i w:val="0"/>
+        </w:rPr>
+        <w:t xml:space="preserve"> Body:</w:t>
       </w:r>
       <w:r>
         <w:rPr>
@@ -1452,12 +1518,14 @@
       <w:r>
         <w:t xml:space="preserve">Should be set to </w:t>
       </w:r>
+      <w:proofErr w:type="gramStart"/>
       <w:r>
         <w:rPr>
           <w:rStyle w:val="IntenseEmphasis"/>
         </w:rPr>
         <w:t>Yes</w:t>
       </w:r>
+      <w:proofErr w:type="gramEnd"/>
       <w:r>
         <w:t>.</w:t>
       </w:r>
@@ -1707,7 +1775,15 @@
         <w:jc w:val="both"/>
       </w:pPr>
       <w:r>
-        <w:t>On the left are fields that you can add to be included in the report – ie. Contained in the body of the email that will be sent out by your script.</w:t>
+        <w:t xml:space="preserve">On the left are fields that you can add to be included in the report – </w:t>
+      </w:r>
+      <w:proofErr w:type="spellStart"/>
+      <w:r>
+        <w:t>ie</w:t>
+      </w:r>
+      <w:proofErr w:type="spellEnd"/>
+      <w:r>
+        <w:t>. Contained in the body of the email that will be sent out by your script.</w:t>
       </w:r>
     </w:p>
     <w:p/>
@@ -1770,7 +1846,23 @@
         <w:t>time and date when the script opened</w:t>
       </w:r>
       <w:r>
-        <w:t xml:space="preserve"> – ie. when the caller called us.</w:t>
+        <w:t xml:space="preserve"> – </w:t>
+      </w:r>
+      <w:proofErr w:type="spellStart"/>
+      <w:r>
+        <w:t>ie</w:t>
+      </w:r>
+      <w:proofErr w:type="spellEnd"/>
+      <w:r>
+        <w:t xml:space="preserve">. </w:t>
+      </w:r>
+      <w:proofErr w:type="gramStart"/>
+      <w:r>
+        <w:t>when</w:t>
+      </w:r>
+      <w:proofErr w:type="gramEnd"/>
+      <w:r>
+        <w:t xml:space="preserve"> the caller called us.</w:t>
       </w:r>
     </w:p>
     <w:p>
@@ -1793,13 +1885,37 @@
         <w:t xml:space="preserve">automatically </w:t>
       </w:r>
       <w:r>
-        <w:t>generated by CallScripter. We can look up the details of a call easier later on using this reference number</w:t>
+        <w:t xml:space="preserve">generated by </w:t>
+      </w:r>
+      <w:proofErr w:type="spellStart"/>
+      <w:r>
+        <w:t>CallScripter</w:t>
+      </w:r>
+      <w:proofErr w:type="spellEnd"/>
+      <w:r>
+        <w:t>. We can look up the details of a call easier later on using this reference number</w:t>
       </w:r>
       <w:r>
         <w:t>, so it is useful to give it to the customer as they can quote it when inquiring about a particular call.</w:t>
       </w:r>
     </w:p>
-    <w:p>
+    <w:p/>
+    <w:p>
+      <w:pPr>
+        <w:jc w:val="both"/>
+        <w:rPr>
+          <w:b/>
+          <w:bCs/>
+        </w:rPr>
+      </w:pPr>
+      <w:r>
+        <w:rPr>
+          <w:rStyle w:val="Strong"/>
+        </w:rPr>
+        <w:t>See next page.</w:t>
+      </w:r>
+      <w:bookmarkStart w:id="0" w:name="_GoBack"/>
+      <w:bookmarkEnd w:id="0"/>
       <w:r>
         <w:br w:type="page"/>
       </w:r>
@@ -2205,11 +2321,33 @@
       <w:r>
         <w:br/>
       </w:r>
-      <w:r>
-        <w:rPr>
-          <w:rStyle w:val="IntenseEmphasis"/>
-        </w:rPr>
-        <w:t>PostCode - Hopewiser - V2:</w:t>
+      <w:proofErr w:type="spellStart"/>
+      <w:r>
+        <w:rPr>
+          <w:rStyle w:val="IntenseEmphasis"/>
+        </w:rPr>
+        <w:t>PostCode</w:t>
+      </w:r>
+      <w:proofErr w:type="spellEnd"/>
+      <w:r>
+        <w:rPr>
+          <w:rStyle w:val="IntenseEmphasis"/>
+        </w:rPr>
+        <w:t xml:space="preserve"> - </w:t>
+      </w:r>
+      <w:proofErr w:type="spellStart"/>
+      <w:r>
+        <w:rPr>
+          <w:rStyle w:val="IntenseEmphasis"/>
+        </w:rPr>
+        <w:t>Hopewiser</w:t>
+      </w:r>
+      <w:proofErr w:type="spellEnd"/>
+      <w:r>
+        <w:rPr>
+          <w:rStyle w:val="IntenseEmphasis"/>
+        </w:rPr>
+        <w:t xml:space="preserve"> - V2:</w:t>
       </w:r>
       <w:r>
         <w:t xml:space="preserve"> Postcode</w:t>
@@ -2243,12 +2381,14 @@
       <w:r>
         <w:t xml:space="preserve">, should have the </w:t>
       </w:r>
+      <w:proofErr w:type="gramStart"/>
       <w:r>
         <w:rPr>
           <w:rStyle w:val="IntenseEmphasis"/>
         </w:rPr>
         <w:t>Uppercase</w:t>
       </w:r>
+      <w:proofErr w:type="gramEnd"/>
       <w:r>
         <w:t xml:space="preserve"> style applied to it. This would include, but is not limited to, First Name, Surname, Address, Suburb, State, </w:t>
       </w:r>
@@ -2701,7 +2841,15 @@
         <w:t xml:space="preserve">.txt </w:t>
       </w:r>
       <w:r>
-        <w:t>in the ReportTemplates folder I mentioned earlier.</w:t>
+        <w:t xml:space="preserve">in the </w:t>
+      </w:r>
+      <w:proofErr w:type="spellStart"/>
+      <w:r>
+        <w:t>ReportTemplates</w:t>
+      </w:r>
+      <w:proofErr w:type="spellEnd"/>
+      <w:r>
+        <w:t xml:space="preserve"> folder I mentioned earlier.</w:t>
       </w:r>
     </w:p>
     <w:p/>
@@ -2801,7 +2949,21 @@
                               <w:rPr>
                                 <w:rFonts w:ascii="Consolas" w:hAnsi="Consolas" w:cs="Consolas"/>
                               </w:rPr>
-                              <w:t>__BeginRecord__</w:t>
+                              <w:t>__</w:t>
+                            </w:r>
+                            <w:proofErr w:type="spellStart"/>
+                            <w:r>
+                              <w:rPr>
+                                <w:rFonts w:ascii="Consolas" w:hAnsi="Consolas" w:cs="Consolas"/>
+                              </w:rPr>
+                              <w:t>BeginRecord</w:t>
+                            </w:r>
+                            <w:proofErr w:type="spellEnd"/>
+                            <w:r>
+                              <w:rPr>
+                                <w:rFonts w:ascii="Consolas" w:hAnsi="Consolas" w:cs="Consolas"/>
+                              </w:rPr>
+                              <w:t>__</w:t>
                             </w:r>
                           </w:p>
                           <w:p>
@@ -2871,7 +3033,35 @@
                               <w:rPr>
                                 <w:rFonts w:ascii="Consolas" w:hAnsi="Consolas" w:cs="Consolas"/>
                               </w:rPr>
-                              <w:t>__SCRL_Tel Number_5__: __SCRD_Tel Number_5__</w:t>
+                              <w:t>__</w:t>
+                            </w:r>
+                            <w:proofErr w:type="spellStart"/>
+                            <w:r>
+                              <w:rPr>
+                                <w:rFonts w:ascii="Consolas" w:hAnsi="Consolas" w:cs="Consolas"/>
+                              </w:rPr>
+                              <w:t>SCRL_Tel</w:t>
+                            </w:r>
+                            <w:proofErr w:type="spellEnd"/>
+                            <w:r>
+                              <w:rPr>
+                                <w:rFonts w:ascii="Consolas" w:hAnsi="Consolas" w:cs="Consolas"/>
+                              </w:rPr>
+                              <w:t xml:space="preserve"> Number_5__: __</w:t>
+                            </w:r>
+                            <w:proofErr w:type="spellStart"/>
+                            <w:r>
+                              <w:rPr>
+                                <w:rFonts w:ascii="Consolas" w:hAnsi="Consolas" w:cs="Consolas"/>
+                              </w:rPr>
+                              <w:t>SCRD_Tel</w:t>
+                            </w:r>
+                            <w:proofErr w:type="spellEnd"/>
+                            <w:r>
+                              <w:rPr>
+                                <w:rFonts w:ascii="Consolas" w:hAnsi="Consolas" w:cs="Consolas"/>
+                              </w:rPr>
+                              <w:t xml:space="preserve"> Number_5__</w:t>
                             </w:r>
                           </w:p>
                           <w:p>
@@ -2885,7 +3075,35 @@
                               <w:rPr>
                                 <w:rFonts w:ascii="Consolas" w:hAnsi="Consolas" w:cs="Consolas"/>
                               </w:rPr>
-                              <w:t>__SCRL_Mobile Tel Number_6__: __SCRD_Mobile Tel Number_6__</w:t>
+                              <w:t>__</w:t>
+                            </w:r>
+                            <w:proofErr w:type="spellStart"/>
+                            <w:r>
+                              <w:rPr>
+                                <w:rFonts w:ascii="Consolas" w:hAnsi="Consolas" w:cs="Consolas"/>
+                              </w:rPr>
+                              <w:t>SCRL_Mobile</w:t>
+                            </w:r>
+                            <w:proofErr w:type="spellEnd"/>
+                            <w:r>
+                              <w:rPr>
+                                <w:rFonts w:ascii="Consolas" w:hAnsi="Consolas" w:cs="Consolas"/>
+                              </w:rPr>
+                              <w:t xml:space="preserve"> Tel Number_6__: __</w:t>
+                            </w:r>
+                            <w:proofErr w:type="spellStart"/>
+                            <w:r>
+                              <w:rPr>
+                                <w:rFonts w:ascii="Consolas" w:hAnsi="Consolas" w:cs="Consolas"/>
+                              </w:rPr>
+                              <w:t>SCRD_Mobile</w:t>
+                            </w:r>
+                            <w:proofErr w:type="spellEnd"/>
+                            <w:r>
+                              <w:rPr>
+                                <w:rFonts w:ascii="Consolas" w:hAnsi="Consolas" w:cs="Consolas"/>
+                              </w:rPr>
+                              <w:t xml:space="preserve"> Tel Number_6__</w:t>
                             </w:r>
                           </w:p>
                           <w:p>
@@ -2955,7 +3173,63 @@
                               <w:rPr>
                                 <w:rFonts w:ascii="Consolas" w:hAnsi="Consolas" w:cs="Consolas"/>
                               </w:rPr>
-                              <w:t>__SCRL_PostCode - Hopewiser - V2_11__: __SCRD_PostCode - Hopewiser - V2_11__</w:t>
+                              <w:t>__</w:t>
+                            </w:r>
+                            <w:proofErr w:type="spellStart"/>
+                            <w:r>
+                              <w:rPr>
+                                <w:rFonts w:ascii="Consolas" w:hAnsi="Consolas" w:cs="Consolas"/>
+                              </w:rPr>
+                              <w:t>SCRL_PostCode</w:t>
+                            </w:r>
+                            <w:proofErr w:type="spellEnd"/>
+                            <w:r>
+                              <w:rPr>
+                                <w:rFonts w:ascii="Consolas" w:hAnsi="Consolas" w:cs="Consolas"/>
+                              </w:rPr>
+                              <w:t xml:space="preserve"> - </w:t>
+                            </w:r>
+                            <w:proofErr w:type="spellStart"/>
+                            <w:r>
+                              <w:rPr>
+                                <w:rFonts w:ascii="Consolas" w:hAnsi="Consolas" w:cs="Consolas"/>
+                              </w:rPr>
+                              <w:t>Hopewiser</w:t>
+                            </w:r>
+                            <w:proofErr w:type="spellEnd"/>
+                            <w:r>
+                              <w:rPr>
+                                <w:rFonts w:ascii="Consolas" w:hAnsi="Consolas" w:cs="Consolas"/>
+                              </w:rPr>
+                              <w:t xml:space="preserve"> - V2_11__: __</w:t>
+                            </w:r>
+                            <w:proofErr w:type="spellStart"/>
+                            <w:r>
+                              <w:rPr>
+                                <w:rFonts w:ascii="Consolas" w:hAnsi="Consolas" w:cs="Consolas"/>
+                              </w:rPr>
+                              <w:t>SCRD_PostCode</w:t>
+                            </w:r>
+                            <w:proofErr w:type="spellEnd"/>
+                            <w:r>
+                              <w:rPr>
+                                <w:rFonts w:ascii="Consolas" w:hAnsi="Consolas" w:cs="Consolas"/>
+                              </w:rPr>
+                              <w:t xml:space="preserve"> - </w:t>
+                            </w:r>
+                            <w:proofErr w:type="spellStart"/>
+                            <w:r>
+                              <w:rPr>
+                                <w:rFonts w:ascii="Consolas" w:hAnsi="Consolas" w:cs="Consolas"/>
+                              </w:rPr>
+                              <w:t>Hopewiser</w:t>
+                            </w:r>
+                            <w:proofErr w:type="spellEnd"/>
+                            <w:r>
+                              <w:rPr>
+                                <w:rFonts w:ascii="Consolas" w:hAnsi="Consolas" w:cs="Consolas"/>
+                              </w:rPr>
+                              <w:t xml:space="preserve"> - V2_11__</w:t>
                             </w:r>
                           </w:p>
                           <w:p>
@@ -2983,7 +3257,21 @@
                               <w:rPr>
                                 <w:rFonts w:ascii="Consolas" w:hAnsi="Consolas" w:cs="Consolas"/>
                               </w:rPr>
-                              <w:t>__EndRecord__</w:t>
+                              <w:t>__</w:t>
+                            </w:r>
+                            <w:proofErr w:type="spellStart"/>
+                            <w:r>
+                              <w:rPr>
+                                <w:rFonts w:ascii="Consolas" w:hAnsi="Consolas" w:cs="Consolas"/>
+                              </w:rPr>
+                              <w:t>EndRecord</w:t>
+                            </w:r>
+                            <w:proofErr w:type="spellEnd"/>
+                            <w:r>
+                              <w:rPr>
+                                <w:rFonts w:ascii="Consolas" w:hAnsi="Consolas" w:cs="Consolas"/>
+                              </w:rPr>
+                              <w:t>__</w:t>
                             </w:r>
                           </w:p>
                           <w:p/>
@@ -3242,7 +3530,15 @@
         <w:t>lies with</w:t>
       </w:r>
       <w:r>
-        <w:t xml:space="preserve"> the text at the start of the file, highlighted in yellow. CallScripter, by default, will put the </w:t>
+        <w:t xml:space="preserve"> the text at the start of the file, highlighted in yellow. </w:t>
+      </w:r>
+      <w:proofErr w:type="spellStart"/>
+      <w:r>
+        <w:t>CallScripter</w:t>
+      </w:r>
+      <w:proofErr w:type="spellEnd"/>
+      <w:r>
+        <w:t xml:space="preserve">, by default, will put the </w:t>
       </w:r>
       <w:r>
         <w:rPr>
@@ -3282,7 +3578,23 @@
           <w:rFonts w:ascii="Consolas" w:hAnsi="Consolas" w:cs="Consolas"/>
           <w:color w:val="5B9BD5" w:themeColor="accent1"/>
         </w:rPr>
-        <w:t>__BeginRecord__</w:t>
+        <w:t>__</w:t>
+      </w:r>
+      <w:proofErr w:type="spellStart"/>
+      <w:r>
+        <w:rPr>
+          <w:rFonts w:ascii="Consolas" w:hAnsi="Consolas" w:cs="Consolas"/>
+          <w:color w:val="5B9BD5" w:themeColor="accent1"/>
+        </w:rPr>
+        <w:t>BeginRecord</w:t>
+      </w:r>
+      <w:proofErr w:type="spellEnd"/>
+      <w:r>
+        <w:rPr>
+          <w:rFonts w:ascii="Consolas" w:hAnsi="Consolas" w:cs="Consolas"/>
+          <w:color w:val="5B9BD5" w:themeColor="accent1"/>
+        </w:rPr>
+        <w:t>__</w:t>
       </w:r>
       <w:r>
         <w:t xml:space="preserve"> and </w:t>
@@ -3306,12 +3618,14 @@
       <w:r>
         <w:t xml:space="preserve">If you chose to </w:t>
       </w:r>
+      <w:proofErr w:type="gramStart"/>
       <w:r>
         <w:rPr>
           <w:rStyle w:val="IntenseEmphasis"/>
         </w:rPr>
         <w:t>Download</w:t>
       </w:r>
+      <w:proofErr w:type="gramEnd"/>
       <w:r>
         <w:t xml:space="preserve"> the file, you will need to press </w:t>
       </w:r>
@@ -3438,14 +3752,27 @@
     <w:r>
       <w:t xml:space="preserve"> of </w:t>
     </w:r>
-    <w:fldSimple w:instr=" NUMPAGES   \* MERGEFORMAT ">
-      <w:r>
-        <w:rPr>
-          <w:noProof/>
-        </w:rPr>
-        <w:t>12</w:t>
-      </w:r>
-    </w:fldSimple>
+    <w:r>
+      <w:fldChar w:fldCharType="begin"/>
+    </w:r>
+    <w:r>
+      <w:instrText xml:space="preserve"> NUMPAGES   \* MERGEFORMAT </w:instrText>
+    </w:r>
+    <w:r>
+      <w:fldChar w:fldCharType="separate"/>
+    </w:r>
+    <w:r>
+      <w:rPr>
+        <w:noProof/>
+      </w:rPr>
+      <w:t>12</w:t>
+    </w:r>
+    <w:r>
+      <w:rPr>
+        <w:noProof/>
+      </w:rPr>
+      <w:fldChar w:fldCharType="end"/>
+    </w:r>
   </w:p>
 </w:ftr>
 </file>
@@ -3483,27 +3810,14 @@
     <w:r>
       <w:t xml:space="preserve"> of </w:t>
     </w:r>
-    <w:r>
-      <w:fldChar w:fldCharType="begin"/>
-    </w:r>
-    <w:r>
-      <w:instrText xml:space="preserve"> NUMPAGES   \* MERGEFORMAT </w:instrText>
-    </w:r>
-    <w:r>
-      <w:fldChar w:fldCharType="separate"/>
-    </w:r>
-    <w:r>
-      <w:rPr>
-        <w:noProof/>
-      </w:rPr>
-      <w:t>12</w:t>
-    </w:r>
-    <w:r>
-      <w:rPr>
-        <w:noProof/>
-      </w:rPr>
-      <w:fldChar w:fldCharType="end"/>
-    </w:r>
+    <w:fldSimple w:instr=" NUMPAGES   \* MERGEFORMAT ">
+      <w:r>
+        <w:rPr>
+          <w:noProof/>
+        </w:rPr>
+        <w:t>12</w:t>
+      </w:r>
+    </w:fldSimple>
   </w:p>
 </w:ftr>
 </file>
@@ -3552,11 +3866,16 @@
     <w:r>
       <w:tab/>
     </w:r>
+    <w:proofErr w:type="spellStart"/>
     <w:r>
       <w:t>Cal</w:t>
     </w:r>
     <w:r>
-      <w:t xml:space="preserve">lScripter Tutorial – Creating a </w:t>
+      <w:t>lScripter</w:t>
+    </w:r>
+    <w:proofErr w:type="spellEnd"/>
+    <w:r>
+      <w:t xml:space="preserve"> Tutorial – Creating a </w:t>
     </w:r>
     <w:r>
       <w:rPr>
@@ -3590,11 +3909,16 @@
     <w:r>
       <w:tab/>
     </w:r>
+    <w:proofErr w:type="spellStart"/>
     <w:r>
       <w:t>Cal</w:t>
     </w:r>
     <w:r>
-      <w:t xml:space="preserve">lScripter Tutorial – Creating </w:t>
+      <w:t>lScripter</w:t>
+    </w:r>
+    <w:proofErr w:type="spellEnd"/>
+    <w:r>
+      <w:t xml:space="preserve"> Tutorial – Creating </w:t>
     </w:r>
     <w:r>
       <w:t xml:space="preserve">a </w:t>
@@ -5051,7 +5375,7 @@
 </file>
 
 <file path=customXml/itemProps1.xml><?xml version="1.0" encoding="utf-8"?>
-<ds:datastoreItem xmlns:ds="http://schemas.openxmlformats.org/officeDocument/2006/customXml" ds:itemID="{5C1C9A10-DD3A-4B03-9CDB-A7AF69CF85E1}">
+<ds:datastoreItem xmlns:ds="http://schemas.openxmlformats.org/officeDocument/2006/customXml" ds:itemID="{47C74B03-3519-4907-B575-A848726B7F1A}">
   <ds:schemaRefs>
     <ds:schemaRef ds:uri="http://schemas.openxmlformats.org/officeDocument/2006/bibliography"/>
   </ds:schemaRefs>

</xml_diff>

<commit_message>
Added screenshot of email from within script
</commit_message>
<xml_diff>
--- a/Tutorials/Email Report/CallScripter Tutorial - Creating a Send Email Report.docx
+++ b/Tutorials/Email Report/CallScripter Tutorial - Creating a Send Email Report.docx
@@ -1914,8 +1914,6 @@
         </w:rPr>
         <w:t>See next page.</w:t>
       </w:r>
-      <w:bookmarkStart w:id="0" w:name="_GoBack"/>
-      <w:bookmarkEnd w:id="0"/>
       <w:r>
         <w:br w:type="page"/>
       </w:r>
@@ -2101,7 +2099,7 @@
         <w:t>Date / Time</w:t>
       </w:r>
       <w:r>
-        <w:t>.</w:t>
+        <w:t xml:space="preserve"> and press Save.</w:t>
       </w:r>
     </w:p>
     <w:p>
@@ -2115,7 +2113,7 @@
         <w:t>Call Ref No</w:t>
       </w:r>
       <w:r>
-        <w:t>.</w:t>
+        <w:t xml:space="preserve"> and press Save.</w:t>
       </w:r>
     </w:p>
     <w:p/>
@@ -3679,13 +3677,141 @@
         <w:t xml:space="preserve"> control to send an email from within your script.</w:t>
       </w:r>
     </w:p>
+    <w:p>
+      <w:r>
+        <w:br w:type="page"/>
+      </w:r>
+    </w:p>
+    <w:p>
+      <w:pPr>
+        <w:jc w:val="both"/>
+      </w:pPr>
+      <w:r>
+        <w:lastRenderedPageBreak/>
+        <w:t>Lastly, h</w:t>
+      </w:r>
+      <w:r>
+        <w:t>ere’s how my particular template looks from within my script:</w:t>
+      </w:r>
+    </w:p>
+    <w:p>
+      <w:pPr>
+        <w:jc w:val="both"/>
+      </w:pPr>
+      <w:r>
+        <w:rPr>
+          <w:noProof/>
+          <w:lang w:eastAsia="en-AU"/>
+        </w:rPr>
+        <w:drawing>
+          <wp:inline distT="0" distB="0" distL="0" distR="0">
+            <wp:extent cx="5731510" cy="3875014"/>
+            <wp:effectExtent l="0" t="0" r="2540" b="0"/>
+            <wp:docPr id="2" name="Picture 2" descr="C:\GitHub\Callscripter\Tutorials\Email Report\email_report015.png"/>
+            <wp:cNvGraphicFramePr>
+              <a:graphicFrameLocks xmlns:a="http://schemas.openxmlformats.org/drawingml/2006/main" noChangeAspect="1"/>
+            </wp:cNvGraphicFramePr>
+            <a:graphic xmlns:a="http://schemas.openxmlformats.org/drawingml/2006/main">
+              <a:graphicData uri="http://schemas.openxmlformats.org/drawingml/2006/picture">
+                <pic:pic xmlns:pic="http://schemas.openxmlformats.org/drawingml/2006/picture">
+                  <pic:nvPicPr>
+                    <pic:cNvPr id="0" name="Picture 1" descr="C:\GitHub\Callscripter\Tutorials\Email Report\email_report015.png"/>
+                    <pic:cNvPicPr>
+                      <a:picLocks noChangeAspect="1" noChangeArrowheads="1"/>
+                    </pic:cNvPicPr>
+                  </pic:nvPicPr>
+                  <pic:blipFill>
+                    <a:blip r:embed="rId25">
+                      <a:extLst>
+                        <a:ext uri="{28A0092B-C50C-407E-A947-70E740481C1C}">
+                          <a14:useLocalDpi xmlns:a14="http://schemas.microsoft.com/office/drawing/2010/main" val="0"/>
+                        </a:ext>
+                      </a:extLst>
+                    </a:blip>
+                    <a:srcRect/>
+                    <a:stretch>
+                      <a:fillRect/>
+                    </a:stretch>
+                  </pic:blipFill>
+                  <pic:spPr bwMode="auto">
+                    <a:xfrm>
+                      <a:off x="0" y="0"/>
+                      <a:ext cx="5731510" cy="3875014"/>
+                    </a:xfrm>
+                    <a:prstGeom prst="rect">
+                      <a:avLst/>
+                    </a:prstGeom>
+                    <a:noFill/>
+                    <a:ln>
+                      <a:noFill/>
+                    </a:ln>
+                  </pic:spPr>
+                </pic:pic>
+              </a:graphicData>
+            </a:graphic>
+          </wp:inline>
+        </w:drawing>
+      </w:r>
+    </w:p>
+    <w:p>
+      <w:pPr>
+        <w:jc w:val="both"/>
+      </w:pPr>
+    </w:p>
+    <w:p>
+      <w:pPr>
+        <w:jc w:val="both"/>
+      </w:pPr>
+    </w:p>
+    <w:p>
+      <w:pPr>
+        <w:jc w:val="both"/>
+      </w:pPr>
+    </w:p>
+    <w:p>
+      <w:pPr>
+        <w:jc w:val="both"/>
+      </w:pPr>
+      <w:bookmarkStart w:id="0" w:name="_GoBack"/>
+      <w:bookmarkEnd w:id="0"/>
+    </w:p>
+    <w:p>
+      <w:pPr>
+        <w:jc w:val="both"/>
+      </w:pPr>
+    </w:p>
+    <w:p>
+      <w:pPr>
+        <w:jc w:val="both"/>
+      </w:pPr>
+    </w:p>
+    <w:p>
+      <w:pPr>
+        <w:jc w:val="center"/>
+        <w:rPr>
+          <w:rStyle w:val="Strong"/>
+          <w:color w:val="FF0000"/>
+          <w:sz w:val="28"/>
+          <w:szCs w:val="28"/>
+        </w:rPr>
+      </w:pPr>
+      <w:r>
+        <w:rPr>
+          <w:rStyle w:val="Strong"/>
+          <w:color w:val="FF0000"/>
+          <w:sz w:val="28"/>
+          <w:szCs w:val="28"/>
+        </w:rPr>
+        <w:t>If anything in this document is unclear or you are unsure, ASK QUESTIONS!</w:t>
+      </w:r>
+    </w:p>
     <w:sectPr>
-      <w:headerReference w:type="even" r:id="rId25"/>
-      <w:headerReference w:type="default" r:id="rId26"/>
-      <w:footerReference w:type="even" r:id="rId27"/>
-      <w:footerReference w:type="default" r:id="rId28"/>
-      <w:headerReference w:type="first" r:id="rId29"/>
-      <w:footerReference w:type="first" r:id="rId30"/>
+      <w:headerReference w:type="even" r:id="rId26"/>
+      <w:headerReference w:type="default" r:id="rId27"/>
+      <w:footerReference w:type="even" r:id="rId28"/>
+      <w:footerReference w:type="default" r:id="rId29"/>
+      <w:headerReference w:type="first" r:id="rId30"/>
+      <w:footerReference w:type="first" r:id="rId31"/>
       <w:pgSz w:w="11906" w:h="16838"/>
       <w:pgMar w:top="1440" w:right="1440" w:bottom="1440" w:left="1440" w:header="708" w:footer="708" w:gutter="0"/>
       <w:cols w:space="708"/>
@@ -3765,7 +3891,7 @@
       <w:rPr>
         <w:noProof/>
       </w:rPr>
-      <w:t>12</w:t>
+      <w:t>13</w:t>
     </w:r>
     <w:r>
       <w:rPr>
@@ -3802,7 +3928,7 @@
       <w:rPr>
         <w:noProof/>
       </w:rPr>
-      <w:t>11</w:t>
+      <w:t>13</w:t>
     </w:r>
     <w:r>
       <w:fldChar w:fldCharType="end"/>
@@ -3815,7 +3941,7 @@
         <w:rPr>
           <w:noProof/>
         </w:rPr>
-        <w:t>12</w:t>
+        <w:t>13</w:t>
       </w:r>
     </w:fldSimple>
   </w:p>
@@ -5375,7 +5501,7 @@
 </file>
 
 <file path=customXml/itemProps1.xml><?xml version="1.0" encoding="utf-8"?>
-<ds:datastoreItem xmlns:ds="http://schemas.openxmlformats.org/officeDocument/2006/customXml" ds:itemID="{47C74B03-3519-4907-B575-A848726B7F1A}">
+<ds:datastoreItem xmlns:ds="http://schemas.openxmlformats.org/officeDocument/2006/customXml" ds:itemID="{0C503F17-9D79-4E88-AB66-EF4F6C37217E}">
   <ds:schemaRefs>
     <ds:schemaRef ds:uri="http://schemas.openxmlformats.org/officeDocument/2006/bibliography"/>
   </ds:schemaRefs>

</xml_diff>

<commit_message>
Added note about Tel/Mobile Tel Number
</commit_message>
<xml_diff>
--- a/Tutorials/Email Report/CallScripter Tutorial - Creating a Send Email Report.docx
+++ b/Tutorials/Email Report/CallScripter Tutorial - Creating a Send Email Report.docx
@@ -41,11 +41,19 @@
           <w:sz w:val="90"/>
         </w:rPr>
       </w:pPr>
+      <w:proofErr w:type="spellStart"/>
       <w:r>
         <w:rPr>
           <w:sz w:val="90"/>
         </w:rPr>
-        <w:t>CallScripter Tutorial</w:t>
+        <w:t>CallScripter</w:t>
+      </w:r>
+      <w:proofErr w:type="spellEnd"/>
+      <w:r>
+        <w:rPr>
+          <w:sz w:val="90"/>
+        </w:rPr>
+        <w:t xml:space="preserve"> Tutorial</w:t>
       </w:r>
     </w:p>
     <w:p>
@@ -181,7 +189,15 @@
         <w:t xml:space="preserve">This tutorial will show you how to create a template for sending out an email in a script. </w:t>
       </w:r>
       <w:r>
-        <w:t>It describes the steps we take at OracleCMS when creating all of our email templates, so it is a standard that should be followed.</w:t>
+        <w:t xml:space="preserve">It describes the steps we take at </w:t>
+      </w:r>
+      <w:proofErr w:type="spellStart"/>
+      <w:r>
+        <w:t>OracleCMS</w:t>
+      </w:r>
+      <w:proofErr w:type="spellEnd"/>
+      <w:r>
+        <w:t xml:space="preserve"> when creating all of our email templates, so it is a standard that should be followed.</w:t>
       </w:r>
     </w:p>
     <w:p>
@@ -196,7 +212,15 @@
         <w:jc w:val="both"/>
       </w:pPr>
       <w:r>
-        <w:t xml:space="preserve">In CallScripter, this is done by creating </w:t>
+        <w:t xml:space="preserve">In </w:t>
+      </w:r>
+      <w:proofErr w:type="spellStart"/>
+      <w:r>
+        <w:t>CallScripter</w:t>
+      </w:r>
+      <w:proofErr w:type="spellEnd"/>
+      <w:r>
+        <w:t xml:space="preserve">, this is done by creating </w:t>
       </w:r>
       <w:r>
         <w:t>a report</w:t>
@@ -263,9 +287,11 @@
       <w:r>
         <w:t xml:space="preserve"> field of </w:t>
       </w:r>
+      <w:proofErr w:type="gramStart"/>
       <w:r>
         <w:t>a</w:t>
       </w:r>
+      <w:proofErr w:type="gramEnd"/>
       <w:r>
         <w:t xml:space="preserve"> </w:t>
       </w:r>
@@ -297,7 +323,15 @@
     <w:p>
       <w:r>
         <w:br/>
-        <w:t xml:space="preserve">Starting from the CallScripter </w:t>
+        <w:t xml:space="preserve">Starting from the </w:t>
+      </w:r>
+      <w:proofErr w:type="spellStart"/>
+      <w:r>
+        <w:t>CallScripter</w:t>
+      </w:r>
+      <w:proofErr w:type="spellEnd"/>
+      <w:r>
+        <w:t xml:space="preserve"> </w:t>
       </w:r>
       <w:r>
         <w:t xml:space="preserve">main </w:t>
@@ -1137,7 +1171,15 @@
         <w:t xml:space="preserve"> </w:t>
       </w:r>
       <w:r>
-        <w:t xml:space="preserve">Set the To address for the email. </w:t>
+        <w:t xml:space="preserve">Set the </w:t>
+      </w:r>
+      <w:proofErr w:type="gramStart"/>
+      <w:r>
+        <w:t>To</w:t>
+      </w:r>
+      <w:proofErr w:type="gramEnd"/>
+      <w:r>
+        <w:t xml:space="preserve"> address for the email. </w:t>
       </w:r>
       <w:r>
         <w:t xml:space="preserve">This should be an email address specified by the customer; the address where they want the emails sent from the script to go to. </w:t>
@@ -1264,7 +1306,20 @@
         <w:t xml:space="preserve"> </w:t>
       </w:r>
       <w:r>
-        <w:t>This is optional. If the email should be carbon copied to another address(es), enter them here.</w:t>
+        <w:t xml:space="preserve">This is optional. If the email should be carbon copied to another </w:t>
+      </w:r>
+      <w:proofErr w:type="gramStart"/>
+      <w:r>
+        <w:t>address(</w:t>
+      </w:r>
+      <w:proofErr w:type="spellStart"/>
+      <w:proofErr w:type="gramEnd"/>
+      <w:r>
+        <w:t>es</w:t>
+      </w:r>
+      <w:proofErr w:type="spellEnd"/>
+      <w:r>
+        <w:t>), enter them here.</w:t>
       </w:r>
       <w:r>
         <w:t xml:space="preserve"> Again, you can enter multiple addresses if you separate them with commas.</w:t>
@@ -1354,7 +1409,23 @@
           <w:rStyle w:val="IntenseEmphasis"/>
           <w:i w:val="0"/>
         </w:rPr>
-        <w:t>Place Report In Body:</w:t>
+        <w:t xml:space="preserve">Place Report </w:t>
+      </w:r>
+      <w:proofErr w:type="gramStart"/>
+      <w:r>
+        <w:rPr>
+          <w:rStyle w:val="IntenseEmphasis"/>
+          <w:i w:val="0"/>
+        </w:rPr>
+        <w:t>In</w:t>
+      </w:r>
+      <w:proofErr w:type="gramEnd"/>
+      <w:r>
+        <w:rPr>
+          <w:rStyle w:val="IntenseEmphasis"/>
+          <w:i w:val="0"/>
+        </w:rPr>
+        <w:t xml:space="preserve"> Body:</w:t>
       </w:r>
       <w:r>
         <w:rPr>
@@ -1447,12 +1518,14 @@
       <w:r>
         <w:t xml:space="preserve">Should be set to </w:t>
       </w:r>
+      <w:proofErr w:type="gramStart"/>
       <w:r>
         <w:rPr>
           <w:rStyle w:val="IntenseEmphasis"/>
         </w:rPr>
         <w:t>Yes</w:t>
       </w:r>
+      <w:proofErr w:type="gramEnd"/>
       <w:r>
         <w:t>.</w:t>
       </w:r>
@@ -1702,7 +1775,15 @@
         <w:jc w:val="both"/>
       </w:pPr>
       <w:r>
-        <w:t>On the left are fields that you can add to be included in the report – ie. Contained in the body of the email that will be sent out by your script.</w:t>
+        <w:t xml:space="preserve">On the left are fields that you can add to be included in the report – </w:t>
+      </w:r>
+      <w:proofErr w:type="spellStart"/>
+      <w:r>
+        <w:t>ie</w:t>
+      </w:r>
+      <w:proofErr w:type="spellEnd"/>
+      <w:r>
+        <w:t>. Contained in the body of the email that will be sent out by your script.</w:t>
       </w:r>
     </w:p>
     <w:p/>
@@ -1765,7 +1846,23 @@
         <w:t>time and date when the script opened</w:t>
       </w:r>
       <w:r>
-        <w:t xml:space="preserve"> – ie. when the caller called us.</w:t>
+        <w:t xml:space="preserve"> – </w:t>
+      </w:r>
+      <w:proofErr w:type="spellStart"/>
+      <w:r>
+        <w:t>ie</w:t>
+      </w:r>
+      <w:proofErr w:type="spellEnd"/>
+      <w:r>
+        <w:t xml:space="preserve">. </w:t>
+      </w:r>
+      <w:proofErr w:type="gramStart"/>
+      <w:r>
+        <w:t>when</w:t>
+      </w:r>
+      <w:proofErr w:type="gramEnd"/>
+      <w:r>
+        <w:t xml:space="preserve"> the caller called us.</w:t>
       </w:r>
     </w:p>
     <w:p>
@@ -1788,7 +1885,15 @@
         <w:t xml:space="preserve">automatically </w:t>
       </w:r>
       <w:r>
-        <w:t>generated by CallScripter. We can look up the details of a call easier later on using this reference number</w:t>
+        <w:t xml:space="preserve">generated by </w:t>
+      </w:r>
+      <w:proofErr w:type="spellStart"/>
+      <w:r>
+        <w:t>CallScripter</w:t>
+      </w:r>
+      <w:proofErr w:type="spellEnd"/>
+      <w:r>
+        <w:t>. We can look up the details of a call easier later on using this reference number</w:t>
       </w:r>
       <w:r>
         <w:t>, so it is useful to give it to the customer as they can quote it when inquiring about a particular call.</w:t>
@@ -2128,39 +2233,16 @@
       <w:pPr>
         <w:pStyle w:val="ListParagraph"/>
         <w:numPr>
-          <w:ilvl w:val="1"/>
+          <w:ilvl w:val="0"/>
           <w:numId w:val="4"/>
         </w:numPr>
-        <w:jc w:val="both"/>
-      </w:pPr>
-      <w:r>
-        <w:t xml:space="preserve">Note that the First Name control is usually actually named </w:t>
-      </w:r>
-      <w:r>
-        <w:rPr>
-          <w:rStyle w:val="IntenseEmphasis"/>
-        </w:rPr>
-        <w:t>Forename</w:t>
-      </w:r>
-      <w:r>
-        <w:t xml:space="preserve"> – this name is a bit weird in Australian English, so you should rename its heading to </w:t>
-      </w:r>
-      <w:r>
-        <w:rPr>
-          <w:rStyle w:val="IntenseEmphasis"/>
-        </w:rPr>
-        <w:t>First Name</w:t>
-      </w:r>
-      <w:r>
-        <w:t>.</w:t>
-      </w:r>
-    </w:p>
-    <w:p>
-      <w:pPr>
-        <w:pStyle w:val="ListParagraph"/>
-        <w:ind w:left="1440"/>
-        <w:jc w:val="both"/>
-      </w:pPr>
+      </w:pPr>
+      <w:r>
+        <w:t>Renaming fields:</w:t>
+      </w:r>
+      <w:r>
+        <w:br/>
+      </w:r>
     </w:p>
     <w:p>
       <w:pPr>
@@ -2172,7 +2254,25 @@
         <w:jc w:val="both"/>
       </w:pPr>
       <w:r>
-        <w:t>As for the address fields, you should change the following:</w:t>
+        <w:t xml:space="preserve">Note that the First Name control is usually actually named </w:t>
+      </w:r>
+      <w:r>
+        <w:rPr>
+          <w:rStyle w:val="IntenseEmphasis"/>
+        </w:rPr>
+        <w:t>Forename</w:t>
+      </w:r>
+      <w:r>
+        <w:t xml:space="preserve"> – this name is a bit weird in Australian English, so you should rename its heading to </w:t>
+      </w:r>
+      <w:r>
+        <w:rPr>
+          <w:rStyle w:val="IntenseEmphasis"/>
+        </w:rPr>
+        <w:t>First Name</w:t>
+      </w:r>
+      <w:r>
+        <w:t>.</w:t>
       </w:r>
     </w:p>
     <w:p>
@@ -2181,47 +2281,48 @@
         <w:ind w:left="1440"/>
         <w:jc w:val="both"/>
       </w:pPr>
-      <w:r>
-        <w:rPr>
-          <w:rStyle w:val="IntenseEmphasis"/>
-        </w:rPr>
-        <w:t>Address1</w:t>
-      </w:r>
-      <w:r>
-        <w:t xml:space="preserve"> and </w:t>
-      </w:r>
-      <w:r>
-        <w:rPr>
-          <w:rStyle w:val="IntenseEmphasis"/>
-        </w:rPr>
-        <w:t>Address2:</w:t>
-      </w:r>
-      <w:r>
-        <w:t xml:space="preserve"> Add a space between Address and the number.</w:t>
+    </w:p>
+    <w:p>
+      <w:pPr>
+        <w:pStyle w:val="ListParagraph"/>
+        <w:numPr>
+          <w:ilvl w:val="1"/>
+          <w:numId w:val="4"/>
+        </w:numPr>
+        <w:jc w:val="both"/>
+      </w:pPr>
+      <w:r>
+        <w:t>As for the address fields, you should change the following:</w:t>
       </w:r>
     </w:p>
     <w:p>
       <w:pPr>
         <w:pStyle w:val="ListParagraph"/>
         <w:ind w:left="1440"/>
-      </w:pPr>
-      <w:r>
-        <w:rPr>
-          <w:rStyle w:val="IntenseEmphasis"/>
-        </w:rPr>
-        <w:t>OZ Locality:</w:t>
-      </w:r>
-      <w:r>
-        <w:t xml:space="preserve"> </w:t>
-      </w:r>
-      <w:r>
-        <w:t xml:space="preserve">Rename to </w:t>
-      </w:r>
-      <w:r>
-        <w:t>Suburb</w:t>
-      </w:r>
-      <w:r>
-        <w:t>.</w:t>
+        <w:jc w:val="both"/>
+      </w:pPr>
+      <w:r>
+        <w:rPr>
+          <w:rStyle w:val="IntenseEmphasis"/>
+        </w:rPr>
+        <w:t>Address1</w:t>
+      </w:r>
+      <w:r>
+        <w:t xml:space="preserve"> and </w:t>
+      </w:r>
+      <w:r>
+        <w:rPr>
+          <w:rStyle w:val="IntenseEmphasis"/>
+        </w:rPr>
+        <w:t>Address2:</w:t>
+      </w:r>
+      <w:r>
+        <w:t xml:space="preserve"> Add a space between Add</w:t>
+      </w:r>
+      <w:bookmarkStart w:id="0" w:name="_GoBack"/>
+      <w:bookmarkEnd w:id="0"/>
+      <w:r>
+        <w:t>ress and the number.</w:t>
       </w:r>
     </w:p>
     <w:p>
@@ -2233,6 +2334,30 @@
         <w:rPr>
           <w:rStyle w:val="IntenseEmphasis"/>
         </w:rPr>
+        <w:t>OZ Locality:</w:t>
+      </w:r>
+      <w:r>
+        <w:t xml:space="preserve"> </w:t>
+      </w:r>
+      <w:r>
+        <w:t xml:space="preserve">Rename to </w:t>
+      </w:r>
+      <w:r>
+        <w:t>Suburb</w:t>
+      </w:r>
+      <w:r>
+        <w:t>.</w:t>
+      </w:r>
+    </w:p>
+    <w:p>
+      <w:pPr>
+        <w:pStyle w:val="ListParagraph"/>
+        <w:ind w:left="1440"/>
+      </w:pPr>
+      <w:r>
+        <w:rPr>
+          <w:rStyle w:val="IntenseEmphasis"/>
+        </w:rPr>
         <w:t>OZ State:</w:t>
       </w:r>
       <w:r>
@@ -2250,11 +2375,33 @@
       <w:r>
         <w:br/>
       </w:r>
-      <w:r>
-        <w:rPr>
-          <w:rStyle w:val="IntenseEmphasis"/>
-        </w:rPr>
-        <w:t>PostCode - Hopewiser - V2:</w:t>
+      <w:proofErr w:type="spellStart"/>
+      <w:r>
+        <w:rPr>
+          <w:rStyle w:val="IntenseEmphasis"/>
+        </w:rPr>
+        <w:t>PostCode</w:t>
+      </w:r>
+      <w:proofErr w:type="spellEnd"/>
+      <w:r>
+        <w:rPr>
+          <w:rStyle w:val="IntenseEmphasis"/>
+        </w:rPr>
+        <w:t xml:space="preserve"> - </w:t>
+      </w:r>
+      <w:proofErr w:type="spellStart"/>
+      <w:r>
+        <w:rPr>
+          <w:rStyle w:val="IntenseEmphasis"/>
+        </w:rPr>
+        <w:t>Hopewiser</w:t>
+      </w:r>
+      <w:proofErr w:type="spellEnd"/>
+      <w:r>
+        <w:rPr>
+          <w:rStyle w:val="IntenseEmphasis"/>
+        </w:rPr>
+        <w:t xml:space="preserve"> - V2:</w:t>
       </w:r>
       <w:r>
         <w:t xml:space="preserve"> </w:t>
@@ -2267,6 +2414,40 @@
       </w:r>
       <w:r>
         <w:t>.</w:t>
+      </w:r>
+    </w:p>
+    <w:p>
+      <w:pPr>
+        <w:pStyle w:val="ListParagraph"/>
+        <w:ind w:left="1440"/>
+      </w:pPr>
+    </w:p>
+    <w:p>
+      <w:pPr>
+        <w:pStyle w:val="ListParagraph"/>
+        <w:numPr>
+          <w:ilvl w:val="1"/>
+          <w:numId w:val="4"/>
+        </w:numPr>
+        <w:jc w:val="both"/>
+      </w:pPr>
+      <w:r>
+        <w:rPr>
+          <w:rStyle w:val="IntenseEmphasis"/>
+        </w:rPr>
+        <w:t>Tel Number</w:t>
+      </w:r>
+      <w:r>
+        <w:t xml:space="preserve"> and </w:t>
+      </w:r>
+      <w:r>
+        <w:rPr>
+          <w:rStyle w:val="IntenseEmphasis"/>
+        </w:rPr>
+        <w:t>Mobile Tel Number</w:t>
+      </w:r>
+      <w:r>
+        <w:t xml:space="preserve"> should be left as they are.</w:t>
       </w:r>
     </w:p>
     <w:p>
@@ -2297,12 +2478,14 @@
       <w:r>
         <w:t xml:space="preserve">, should have the </w:t>
       </w:r>
+      <w:proofErr w:type="gramStart"/>
       <w:r>
         <w:rPr>
           <w:rStyle w:val="IntenseEmphasis"/>
         </w:rPr>
         <w:t>Uppercase</w:t>
       </w:r>
+      <w:proofErr w:type="gramEnd"/>
       <w:r>
         <w:t xml:space="preserve"> style applied to it. This would include, but is not limited to, First Name, Surname, Address, Suburb, State, </w:t>
       </w:r>
@@ -2374,12 +2557,7 @@
         <w:t>. We do this because it looks a bit bad having quotes surrounding all of the data.</w:t>
       </w:r>
       <w:r>
-        <w:t xml:space="preserve"> If you add more fields after pressing this button, you will need to press it again to remove the quotes from the new fields</w:t>
-      </w:r>
-      <w:bookmarkStart w:id="0" w:name="_GoBack"/>
-      <w:bookmarkEnd w:id="0"/>
-      <w:r>
-        <w:t>.</w:t>
+        <w:t xml:space="preserve"> If you add more fields after pressing this button, you will need to press it again to remove the quotes from the new fields.</w:t>
       </w:r>
     </w:p>
     <w:p>
@@ -2763,7 +2941,15 @@
         <w:t xml:space="preserve">.txt </w:t>
       </w:r>
       <w:r>
-        <w:t>in the ReportTemplates folder I mentioned earlier.</w:t>
+        <w:t xml:space="preserve">in the </w:t>
+      </w:r>
+      <w:proofErr w:type="spellStart"/>
+      <w:r>
+        <w:t>ReportTemplates</w:t>
+      </w:r>
+      <w:proofErr w:type="spellEnd"/>
+      <w:r>
+        <w:t xml:space="preserve"> folder I mentioned earlier.</w:t>
       </w:r>
     </w:p>
     <w:p/>
@@ -2863,7 +3049,21 @@
                               <w:rPr>
                                 <w:rFonts w:ascii="Consolas" w:hAnsi="Consolas" w:cs="Consolas"/>
                               </w:rPr>
-                              <w:t>__BeginRecord__</w:t>
+                              <w:t>__</w:t>
+                            </w:r>
+                            <w:proofErr w:type="spellStart"/>
+                            <w:r>
+                              <w:rPr>
+                                <w:rFonts w:ascii="Consolas" w:hAnsi="Consolas" w:cs="Consolas"/>
+                              </w:rPr>
+                              <w:t>BeginRecord</w:t>
+                            </w:r>
+                            <w:proofErr w:type="spellEnd"/>
+                            <w:r>
+                              <w:rPr>
+                                <w:rFonts w:ascii="Consolas" w:hAnsi="Consolas" w:cs="Consolas"/>
+                              </w:rPr>
+                              <w:t>__</w:t>
                             </w:r>
                           </w:p>
                           <w:p>
@@ -2933,7 +3133,35 @@
                               <w:rPr>
                                 <w:rFonts w:ascii="Consolas" w:hAnsi="Consolas" w:cs="Consolas"/>
                               </w:rPr>
-                              <w:t>__SCRL_Tel Number_5__: __SCRD_Tel Number_5__</w:t>
+                              <w:t>__</w:t>
+                            </w:r>
+                            <w:proofErr w:type="spellStart"/>
+                            <w:r>
+                              <w:rPr>
+                                <w:rFonts w:ascii="Consolas" w:hAnsi="Consolas" w:cs="Consolas"/>
+                              </w:rPr>
+                              <w:t>SCRL_Tel</w:t>
+                            </w:r>
+                            <w:proofErr w:type="spellEnd"/>
+                            <w:r>
+                              <w:rPr>
+                                <w:rFonts w:ascii="Consolas" w:hAnsi="Consolas" w:cs="Consolas"/>
+                              </w:rPr>
+                              <w:t xml:space="preserve"> Number_5__: __</w:t>
+                            </w:r>
+                            <w:proofErr w:type="spellStart"/>
+                            <w:r>
+                              <w:rPr>
+                                <w:rFonts w:ascii="Consolas" w:hAnsi="Consolas" w:cs="Consolas"/>
+                              </w:rPr>
+                              <w:t>SCRD_Tel</w:t>
+                            </w:r>
+                            <w:proofErr w:type="spellEnd"/>
+                            <w:r>
+                              <w:rPr>
+                                <w:rFonts w:ascii="Consolas" w:hAnsi="Consolas" w:cs="Consolas"/>
+                              </w:rPr>
+                              <w:t xml:space="preserve"> Number_5__</w:t>
                             </w:r>
                           </w:p>
                           <w:p>
@@ -2947,7 +3175,35 @@
                               <w:rPr>
                                 <w:rFonts w:ascii="Consolas" w:hAnsi="Consolas" w:cs="Consolas"/>
                               </w:rPr>
-                              <w:t>__SCRL_Mobile Tel Number_6__: __SCRD_Mobile Tel Number_6__</w:t>
+                              <w:t>__</w:t>
+                            </w:r>
+                            <w:proofErr w:type="spellStart"/>
+                            <w:r>
+                              <w:rPr>
+                                <w:rFonts w:ascii="Consolas" w:hAnsi="Consolas" w:cs="Consolas"/>
+                              </w:rPr>
+                              <w:t>SCRL_Mobile</w:t>
+                            </w:r>
+                            <w:proofErr w:type="spellEnd"/>
+                            <w:r>
+                              <w:rPr>
+                                <w:rFonts w:ascii="Consolas" w:hAnsi="Consolas" w:cs="Consolas"/>
+                              </w:rPr>
+                              <w:t xml:space="preserve"> Tel Number_6__: __</w:t>
+                            </w:r>
+                            <w:proofErr w:type="spellStart"/>
+                            <w:r>
+                              <w:rPr>
+                                <w:rFonts w:ascii="Consolas" w:hAnsi="Consolas" w:cs="Consolas"/>
+                              </w:rPr>
+                              <w:t>SCRD_Mobile</w:t>
+                            </w:r>
+                            <w:proofErr w:type="spellEnd"/>
+                            <w:r>
+                              <w:rPr>
+                                <w:rFonts w:ascii="Consolas" w:hAnsi="Consolas" w:cs="Consolas"/>
+                              </w:rPr>
+                              <w:t xml:space="preserve"> Tel Number_6__</w:t>
                             </w:r>
                           </w:p>
                           <w:p>
@@ -3017,7 +3273,63 @@
                               <w:rPr>
                                 <w:rFonts w:ascii="Consolas" w:hAnsi="Consolas" w:cs="Consolas"/>
                               </w:rPr>
-                              <w:t>__SCRL_PostCode - Hopewiser - V2_11__: __SCRD_PostCode - Hopewiser - V2_11__</w:t>
+                              <w:t>__</w:t>
+                            </w:r>
+                            <w:proofErr w:type="spellStart"/>
+                            <w:r>
+                              <w:rPr>
+                                <w:rFonts w:ascii="Consolas" w:hAnsi="Consolas" w:cs="Consolas"/>
+                              </w:rPr>
+                              <w:t>SCRL_PostCode</w:t>
+                            </w:r>
+                            <w:proofErr w:type="spellEnd"/>
+                            <w:r>
+                              <w:rPr>
+                                <w:rFonts w:ascii="Consolas" w:hAnsi="Consolas" w:cs="Consolas"/>
+                              </w:rPr>
+                              <w:t xml:space="preserve"> - </w:t>
+                            </w:r>
+                            <w:proofErr w:type="spellStart"/>
+                            <w:r>
+                              <w:rPr>
+                                <w:rFonts w:ascii="Consolas" w:hAnsi="Consolas" w:cs="Consolas"/>
+                              </w:rPr>
+                              <w:t>Hopewiser</w:t>
+                            </w:r>
+                            <w:proofErr w:type="spellEnd"/>
+                            <w:r>
+                              <w:rPr>
+                                <w:rFonts w:ascii="Consolas" w:hAnsi="Consolas" w:cs="Consolas"/>
+                              </w:rPr>
+                              <w:t xml:space="preserve"> - V2_11__: __</w:t>
+                            </w:r>
+                            <w:proofErr w:type="spellStart"/>
+                            <w:r>
+                              <w:rPr>
+                                <w:rFonts w:ascii="Consolas" w:hAnsi="Consolas" w:cs="Consolas"/>
+                              </w:rPr>
+                              <w:t>SCRD_PostCode</w:t>
+                            </w:r>
+                            <w:proofErr w:type="spellEnd"/>
+                            <w:r>
+                              <w:rPr>
+                                <w:rFonts w:ascii="Consolas" w:hAnsi="Consolas" w:cs="Consolas"/>
+                              </w:rPr>
+                              <w:t xml:space="preserve"> - </w:t>
+                            </w:r>
+                            <w:proofErr w:type="spellStart"/>
+                            <w:r>
+                              <w:rPr>
+                                <w:rFonts w:ascii="Consolas" w:hAnsi="Consolas" w:cs="Consolas"/>
+                              </w:rPr>
+                              <w:t>Hopewiser</w:t>
+                            </w:r>
+                            <w:proofErr w:type="spellEnd"/>
+                            <w:r>
+                              <w:rPr>
+                                <w:rFonts w:ascii="Consolas" w:hAnsi="Consolas" w:cs="Consolas"/>
+                              </w:rPr>
+                              <w:t xml:space="preserve"> - V2_11__</w:t>
                             </w:r>
                           </w:p>
                           <w:p>
@@ -3045,7 +3357,21 @@
                               <w:rPr>
                                 <w:rFonts w:ascii="Consolas" w:hAnsi="Consolas" w:cs="Consolas"/>
                               </w:rPr>
-                              <w:t>__EndRecord__</w:t>
+                              <w:t>__</w:t>
+                            </w:r>
+                            <w:proofErr w:type="spellStart"/>
+                            <w:r>
+                              <w:rPr>
+                                <w:rFonts w:ascii="Consolas" w:hAnsi="Consolas" w:cs="Consolas"/>
+                              </w:rPr>
+                              <w:t>EndRecord</w:t>
+                            </w:r>
+                            <w:proofErr w:type="spellEnd"/>
+                            <w:r>
+                              <w:rPr>
+                                <w:rFonts w:ascii="Consolas" w:hAnsi="Consolas" w:cs="Consolas"/>
+                              </w:rPr>
+                              <w:t>__</w:t>
                             </w:r>
                           </w:p>
                           <w:p/>
@@ -3094,7 +3420,21 @@
                         <w:rPr>
                           <w:rFonts w:ascii="Consolas" w:hAnsi="Consolas" w:cs="Consolas"/>
                         </w:rPr>
-                        <w:t>__BeginRecord__</w:t>
+                        <w:t>__</w:t>
+                      </w:r>
+                      <w:proofErr w:type="spellStart"/>
+                      <w:r>
+                        <w:rPr>
+                          <w:rFonts w:ascii="Consolas" w:hAnsi="Consolas" w:cs="Consolas"/>
+                        </w:rPr>
+                        <w:t>BeginRecord</w:t>
+                      </w:r>
+                      <w:proofErr w:type="spellEnd"/>
+                      <w:r>
+                        <w:rPr>
+                          <w:rFonts w:ascii="Consolas" w:hAnsi="Consolas" w:cs="Consolas"/>
+                        </w:rPr>
+                        <w:t>__</w:t>
                       </w:r>
                     </w:p>
                     <w:p>
@@ -3164,7 +3504,35 @@
                         <w:rPr>
                           <w:rFonts w:ascii="Consolas" w:hAnsi="Consolas" w:cs="Consolas"/>
                         </w:rPr>
-                        <w:t>__SCRL_Tel Number_5__: __SCRD_Tel Number_5__</w:t>
+                        <w:t>__</w:t>
+                      </w:r>
+                      <w:proofErr w:type="spellStart"/>
+                      <w:r>
+                        <w:rPr>
+                          <w:rFonts w:ascii="Consolas" w:hAnsi="Consolas" w:cs="Consolas"/>
+                        </w:rPr>
+                        <w:t>SCRL_Tel</w:t>
+                      </w:r>
+                      <w:proofErr w:type="spellEnd"/>
+                      <w:r>
+                        <w:rPr>
+                          <w:rFonts w:ascii="Consolas" w:hAnsi="Consolas" w:cs="Consolas"/>
+                        </w:rPr>
+                        <w:t xml:space="preserve"> Number_5__: __</w:t>
+                      </w:r>
+                      <w:proofErr w:type="spellStart"/>
+                      <w:r>
+                        <w:rPr>
+                          <w:rFonts w:ascii="Consolas" w:hAnsi="Consolas" w:cs="Consolas"/>
+                        </w:rPr>
+                        <w:t>SCRD_Tel</w:t>
+                      </w:r>
+                      <w:proofErr w:type="spellEnd"/>
+                      <w:r>
+                        <w:rPr>
+                          <w:rFonts w:ascii="Consolas" w:hAnsi="Consolas" w:cs="Consolas"/>
+                        </w:rPr>
+                        <w:t xml:space="preserve"> Number_5__</w:t>
                       </w:r>
                     </w:p>
                     <w:p>
@@ -3178,7 +3546,35 @@
                         <w:rPr>
                           <w:rFonts w:ascii="Consolas" w:hAnsi="Consolas" w:cs="Consolas"/>
                         </w:rPr>
-                        <w:t>__SCRL_Mobile Tel Number_6__: __SCRD_Mobile Tel Number_6__</w:t>
+                        <w:t>__</w:t>
+                      </w:r>
+                      <w:proofErr w:type="spellStart"/>
+                      <w:r>
+                        <w:rPr>
+                          <w:rFonts w:ascii="Consolas" w:hAnsi="Consolas" w:cs="Consolas"/>
+                        </w:rPr>
+                        <w:t>SCRL_Mobile</w:t>
+                      </w:r>
+                      <w:proofErr w:type="spellEnd"/>
+                      <w:r>
+                        <w:rPr>
+                          <w:rFonts w:ascii="Consolas" w:hAnsi="Consolas" w:cs="Consolas"/>
+                        </w:rPr>
+                        <w:t xml:space="preserve"> Tel Number_6__: __</w:t>
+                      </w:r>
+                      <w:proofErr w:type="spellStart"/>
+                      <w:r>
+                        <w:rPr>
+                          <w:rFonts w:ascii="Consolas" w:hAnsi="Consolas" w:cs="Consolas"/>
+                        </w:rPr>
+                        <w:t>SCRD_Mobile</w:t>
+                      </w:r>
+                      <w:proofErr w:type="spellEnd"/>
+                      <w:r>
+                        <w:rPr>
+                          <w:rFonts w:ascii="Consolas" w:hAnsi="Consolas" w:cs="Consolas"/>
+                        </w:rPr>
+                        <w:t xml:space="preserve"> Tel Number_6__</w:t>
                       </w:r>
                     </w:p>
                     <w:p>
@@ -3248,7 +3644,63 @@
                         <w:rPr>
                           <w:rFonts w:ascii="Consolas" w:hAnsi="Consolas" w:cs="Consolas"/>
                         </w:rPr>
-                        <w:t>__SCRL_PostCode - Hopewiser - V2_11__: __SCRD_PostCode - Hopewiser - V2_11__</w:t>
+                        <w:t>__</w:t>
+                      </w:r>
+                      <w:proofErr w:type="spellStart"/>
+                      <w:r>
+                        <w:rPr>
+                          <w:rFonts w:ascii="Consolas" w:hAnsi="Consolas" w:cs="Consolas"/>
+                        </w:rPr>
+                        <w:t>SCRL_PostCode</w:t>
+                      </w:r>
+                      <w:proofErr w:type="spellEnd"/>
+                      <w:r>
+                        <w:rPr>
+                          <w:rFonts w:ascii="Consolas" w:hAnsi="Consolas" w:cs="Consolas"/>
+                        </w:rPr>
+                        <w:t xml:space="preserve"> - </w:t>
+                      </w:r>
+                      <w:proofErr w:type="spellStart"/>
+                      <w:r>
+                        <w:rPr>
+                          <w:rFonts w:ascii="Consolas" w:hAnsi="Consolas" w:cs="Consolas"/>
+                        </w:rPr>
+                        <w:t>Hopewiser</w:t>
+                      </w:r>
+                      <w:proofErr w:type="spellEnd"/>
+                      <w:r>
+                        <w:rPr>
+                          <w:rFonts w:ascii="Consolas" w:hAnsi="Consolas" w:cs="Consolas"/>
+                        </w:rPr>
+                        <w:t xml:space="preserve"> - V2_11__: __</w:t>
+                      </w:r>
+                      <w:proofErr w:type="spellStart"/>
+                      <w:r>
+                        <w:rPr>
+                          <w:rFonts w:ascii="Consolas" w:hAnsi="Consolas" w:cs="Consolas"/>
+                        </w:rPr>
+                        <w:t>SCRD_PostCode</w:t>
+                      </w:r>
+                      <w:proofErr w:type="spellEnd"/>
+                      <w:r>
+                        <w:rPr>
+                          <w:rFonts w:ascii="Consolas" w:hAnsi="Consolas" w:cs="Consolas"/>
+                        </w:rPr>
+                        <w:t xml:space="preserve"> - </w:t>
+                      </w:r>
+                      <w:proofErr w:type="spellStart"/>
+                      <w:r>
+                        <w:rPr>
+                          <w:rFonts w:ascii="Consolas" w:hAnsi="Consolas" w:cs="Consolas"/>
+                        </w:rPr>
+                        <w:t>Hopewiser</w:t>
+                      </w:r>
+                      <w:proofErr w:type="spellEnd"/>
+                      <w:r>
+                        <w:rPr>
+                          <w:rFonts w:ascii="Consolas" w:hAnsi="Consolas" w:cs="Consolas"/>
+                        </w:rPr>
+                        <w:t xml:space="preserve"> - V2_11__</w:t>
                       </w:r>
                     </w:p>
                     <w:p>
@@ -3276,7 +3728,21 @@
                         <w:rPr>
                           <w:rFonts w:ascii="Consolas" w:hAnsi="Consolas" w:cs="Consolas"/>
                         </w:rPr>
-                        <w:t>__EndRecord__</w:t>
+                        <w:t>__</w:t>
+                      </w:r>
+                      <w:proofErr w:type="spellStart"/>
+                      <w:r>
+                        <w:rPr>
+                          <w:rFonts w:ascii="Consolas" w:hAnsi="Consolas" w:cs="Consolas"/>
+                        </w:rPr>
+                        <w:t>EndRecord</w:t>
+                      </w:r>
+                      <w:proofErr w:type="spellEnd"/>
+                      <w:r>
+                        <w:rPr>
+                          <w:rFonts w:ascii="Consolas" w:hAnsi="Consolas" w:cs="Consolas"/>
+                        </w:rPr>
+                        <w:t>__</w:t>
                       </w:r>
                     </w:p>
                     <w:p/>
@@ -3304,7 +3770,15 @@
         <w:t>lies with</w:t>
       </w:r>
       <w:r>
-        <w:t xml:space="preserve"> the text at the start of the file, highlighted in yellow. CallScripter, by default, will put the </w:t>
+        <w:t xml:space="preserve"> the text at the start of the file, highlighted in yellow. </w:t>
+      </w:r>
+      <w:proofErr w:type="spellStart"/>
+      <w:r>
+        <w:t>CallScripter</w:t>
+      </w:r>
+      <w:proofErr w:type="spellEnd"/>
+      <w:r>
+        <w:t xml:space="preserve">, by default, will put the </w:t>
       </w:r>
       <w:r>
         <w:rPr>
@@ -3344,7 +3818,23 @@
           <w:rFonts w:ascii="Consolas" w:hAnsi="Consolas" w:cs="Consolas"/>
           <w:color w:val="5B9BD5" w:themeColor="accent1"/>
         </w:rPr>
-        <w:t>__BeginRecord__</w:t>
+        <w:t>__</w:t>
+      </w:r>
+      <w:proofErr w:type="spellStart"/>
+      <w:r>
+        <w:rPr>
+          <w:rFonts w:ascii="Consolas" w:hAnsi="Consolas" w:cs="Consolas"/>
+          <w:color w:val="5B9BD5" w:themeColor="accent1"/>
+        </w:rPr>
+        <w:t>BeginRecord</w:t>
+      </w:r>
+      <w:proofErr w:type="spellEnd"/>
+      <w:r>
+        <w:rPr>
+          <w:rFonts w:ascii="Consolas" w:hAnsi="Consolas" w:cs="Consolas"/>
+          <w:color w:val="5B9BD5" w:themeColor="accent1"/>
+        </w:rPr>
+        <w:t>__</w:t>
       </w:r>
       <w:r>
         <w:t xml:space="preserve"> and </w:t>
@@ -3368,12 +3858,14 @@
       <w:r>
         <w:t xml:space="preserve">If you chose to </w:t>
       </w:r>
+      <w:proofErr w:type="gramStart"/>
       <w:r>
         <w:rPr>
           <w:rStyle w:val="IntenseEmphasis"/>
         </w:rPr>
         <w:t>Download</w:t>
       </w:r>
+      <w:proofErr w:type="gramEnd"/>
       <w:r>
         <w:t xml:space="preserve"> the file, you will need to press </w:t>
       </w:r>
@@ -3626,14 +4118,27 @@
     <w:r>
       <w:t xml:space="preserve"> of </w:t>
     </w:r>
-    <w:fldSimple w:instr=" NUMPAGES   \* MERGEFORMAT ">
-      <w:r>
-        <w:rPr>
-          <w:noProof/>
-        </w:rPr>
-        <w:t>13</w:t>
-      </w:r>
-    </w:fldSimple>
+    <w:r>
+      <w:fldChar w:fldCharType="begin"/>
+    </w:r>
+    <w:r>
+      <w:instrText xml:space="preserve"> NUMPAGES   \* MERGEFORMAT </w:instrText>
+    </w:r>
+    <w:r>
+      <w:fldChar w:fldCharType="separate"/>
+    </w:r>
+    <w:r>
+      <w:rPr>
+        <w:noProof/>
+      </w:rPr>
+      <w:t>13</w:t>
+    </w:r>
+    <w:r>
+      <w:rPr>
+        <w:noProof/>
+      </w:rPr>
+      <w:fldChar w:fldCharType="end"/>
+    </w:r>
   </w:p>
 </w:ftr>
 </file>
@@ -3671,27 +4176,14 @@
     <w:r>
       <w:t xml:space="preserve"> of </w:t>
     </w:r>
-    <w:r>
-      <w:fldChar w:fldCharType="begin"/>
-    </w:r>
-    <w:r>
-      <w:instrText xml:space="preserve"> NUMPAGES   \* MERGEFORMAT </w:instrText>
-    </w:r>
-    <w:r>
-      <w:fldChar w:fldCharType="separate"/>
-    </w:r>
-    <w:r>
-      <w:rPr>
-        <w:noProof/>
-      </w:rPr>
-      <w:t>13</w:t>
-    </w:r>
-    <w:r>
-      <w:rPr>
-        <w:noProof/>
-      </w:rPr>
-      <w:fldChar w:fldCharType="end"/>
-    </w:r>
+    <w:fldSimple w:instr=" NUMPAGES   \* MERGEFORMAT ">
+      <w:r>
+        <w:rPr>
+          <w:noProof/>
+        </w:rPr>
+        <w:t>13</w:t>
+      </w:r>
+    </w:fldSimple>
   </w:p>
 </w:ftr>
 </file>
@@ -3740,11 +4232,16 @@
     <w:r>
       <w:tab/>
     </w:r>
+    <w:proofErr w:type="spellStart"/>
     <w:r>
       <w:t>Cal</w:t>
     </w:r>
     <w:r>
-      <w:t xml:space="preserve">lScripter Tutorial – Creating a </w:t>
+      <w:t>lScripter</w:t>
+    </w:r>
+    <w:proofErr w:type="spellEnd"/>
+    <w:r>
+      <w:t xml:space="preserve"> Tutorial – Creating a </w:t>
     </w:r>
     <w:r>
       <w:rPr>
@@ -3778,11 +4275,16 @@
     <w:r>
       <w:tab/>
     </w:r>
+    <w:proofErr w:type="spellStart"/>
     <w:r>
       <w:t>Cal</w:t>
     </w:r>
     <w:r>
-      <w:t xml:space="preserve">lScripter Tutorial – Creating </w:t>
+      <w:t>lScripter</w:t>
+    </w:r>
+    <w:proofErr w:type="spellEnd"/>
+    <w:r>
+      <w:t xml:space="preserve"> Tutorial – Creating </w:t>
     </w:r>
     <w:r>
       <w:t xml:space="preserve">a </w:t>
@@ -3815,7 +4317,7 @@
   <w:abstractNum w:abstractNumId="0">
     <w:nsid w:val="1E4D225C"/>
     <w:multiLevelType w:val="hybridMultilevel"/>
-    <w:tmpl w:val="AB9631EC"/>
+    <w:tmpl w:val="E5AECF10"/>
     <w:lvl w:ilvl="0" w:tplc="0C090001">
       <w:start w:val="1"/>
       <w:numFmt w:val="bullet"/>
@@ -4240,9 +4742,122 @@
     </w:lvl>
   </w:abstractNum>
   <w:abstractNum w:abstractNumId="4">
+    <w:nsid w:val="460325F3"/>
+    <w:multiLevelType w:val="hybridMultilevel"/>
+    <w:tmpl w:val="4BE4F794"/>
+    <w:lvl w:ilvl="0" w:tplc="0C090001">
+      <w:start w:val="1"/>
+      <w:numFmt w:val="bullet"/>
+      <w:lvlText w:val=""/>
+      <w:lvlJc w:val="left"/>
+      <w:pPr>
+        <w:ind w:left="1800" w:hanging="360"/>
+      </w:pPr>
+      <w:rPr>
+        <w:rFonts w:ascii="Symbol" w:hAnsi="Symbol" w:hint="default"/>
+      </w:rPr>
+    </w:lvl>
+    <w:lvl w:ilvl="1" w:tplc="0C090003" w:tentative="1">
+      <w:start w:val="1"/>
+      <w:numFmt w:val="bullet"/>
+      <w:lvlText w:val="o"/>
+      <w:lvlJc w:val="left"/>
+      <w:pPr>
+        <w:ind w:left="2520" w:hanging="360"/>
+      </w:pPr>
+      <w:rPr>
+        <w:rFonts w:ascii="Courier New" w:hAnsi="Courier New" w:cs="Courier New" w:hint="default"/>
+      </w:rPr>
+    </w:lvl>
+    <w:lvl w:ilvl="2" w:tplc="0C090005" w:tentative="1">
+      <w:start w:val="1"/>
+      <w:numFmt w:val="bullet"/>
+      <w:lvlText w:val=""/>
+      <w:lvlJc w:val="left"/>
+      <w:pPr>
+        <w:ind w:left="3240" w:hanging="360"/>
+      </w:pPr>
+      <w:rPr>
+        <w:rFonts w:ascii="Wingdings" w:hAnsi="Wingdings" w:hint="default"/>
+      </w:rPr>
+    </w:lvl>
+    <w:lvl w:ilvl="3" w:tplc="0C090001" w:tentative="1">
+      <w:start w:val="1"/>
+      <w:numFmt w:val="bullet"/>
+      <w:lvlText w:val=""/>
+      <w:lvlJc w:val="left"/>
+      <w:pPr>
+        <w:ind w:left="3960" w:hanging="360"/>
+      </w:pPr>
+      <w:rPr>
+        <w:rFonts w:ascii="Symbol" w:hAnsi="Symbol" w:hint="default"/>
+      </w:rPr>
+    </w:lvl>
+    <w:lvl w:ilvl="4" w:tplc="0C090003" w:tentative="1">
+      <w:start w:val="1"/>
+      <w:numFmt w:val="bullet"/>
+      <w:lvlText w:val="o"/>
+      <w:lvlJc w:val="left"/>
+      <w:pPr>
+        <w:ind w:left="4680" w:hanging="360"/>
+      </w:pPr>
+      <w:rPr>
+        <w:rFonts w:ascii="Courier New" w:hAnsi="Courier New" w:cs="Courier New" w:hint="default"/>
+      </w:rPr>
+    </w:lvl>
+    <w:lvl w:ilvl="5" w:tplc="0C090005" w:tentative="1">
+      <w:start w:val="1"/>
+      <w:numFmt w:val="bullet"/>
+      <w:lvlText w:val=""/>
+      <w:lvlJc w:val="left"/>
+      <w:pPr>
+        <w:ind w:left="5400" w:hanging="360"/>
+      </w:pPr>
+      <w:rPr>
+        <w:rFonts w:ascii="Wingdings" w:hAnsi="Wingdings" w:hint="default"/>
+      </w:rPr>
+    </w:lvl>
+    <w:lvl w:ilvl="6" w:tplc="0C090001" w:tentative="1">
+      <w:start w:val="1"/>
+      <w:numFmt w:val="bullet"/>
+      <w:lvlText w:val=""/>
+      <w:lvlJc w:val="left"/>
+      <w:pPr>
+        <w:ind w:left="6120" w:hanging="360"/>
+      </w:pPr>
+      <w:rPr>
+        <w:rFonts w:ascii="Symbol" w:hAnsi="Symbol" w:hint="default"/>
+      </w:rPr>
+    </w:lvl>
+    <w:lvl w:ilvl="7" w:tplc="0C090003" w:tentative="1">
+      <w:start w:val="1"/>
+      <w:numFmt w:val="bullet"/>
+      <w:lvlText w:val="o"/>
+      <w:lvlJc w:val="left"/>
+      <w:pPr>
+        <w:ind w:left="6840" w:hanging="360"/>
+      </w:pPr>
+      <w:rPr>
+        <w:rFonts w:ascii="Courier New" w:hAnsi="Courier New" w:cs="Courier New" w:hint="default"/>
+      </w:rPr>
+    </w:lvl>
+    <w:lvl w:ilvl="8" w:tplc="0C090005" w:tentative="1">
+      <w:start w:val="1"/>
+      <w:numFmt w:val="bullet"/>
+      <w:lvlText w:val=""/>
+      <w:lvlJc w:val="left"/>
+      <w:pPr>
+        <w:ind w:left="7560" w:hanging="360"/>
+      </w:pPr>
+      <w:rPr>
+        <w:rFonts w:ascii="Wingdings" w:hAnsi="Wingdings" w:hint="default"/>
+      </w:rPr>
+    </w:lvl>
+  </w:abstractNum>
+  <w:abstractNum w:abstractNumId="5">
     <w:nsid w:val="5F61523C"/>
     <w:multiLevelType w:val="hybridMultilevel"/>
-    <w:tmpl w:val="2A16DAAA"/>
+    <w:tmpl w:val="610C790C"/>
     <w:lvl w:ilvl="0" w:tplc="0C09000F">
       <w:start w:val="1"/>
       <w:numFmt w:val="decimal"/>
@@ -4329,7 +4944,7 @@
     </w:lvl>
   </w:abstractNum>
   <w:num w:numId="1">
-    <w:abstractNumId w:val="4"/>
+    <w:abstractNumId w:val="5"/>
   </w:num>
   <w:num w:numId="2">
     <w:abstractNumId w:val="2"/>
@@ -4342,6 +4957,9 @@
   </w:num>
   <w:num w:numId="5">
     <w:abstractNumId w:val="3"/>
+  </w:num>
+  <w:num w:numId="6">
+    <w:abstractNumId w:val="4"/>
   </w:num>
 </w:numbering>
 </file>
@@ -5239,7 +5857,7 @@
 </file>
 
 <file path=customXml/itemProps1.xml><?xml version="1.0" encoding="utf-8"?>
-<ds:datastoreItem xmlns:ds="http://schemas.openxmlformats.org/officeDocument/2006/customXml" ds:itemID="{5CE8F938-04E9-468A-AA2E-CEA80133AA97}">
+<ds:datastoreItem xmlns:ds="http://schemas.openxmlformats.org/officeDocument/2006/customXml" ds:itemID="{C63802E8-82D0-4D64-9582-925B359DC53A}">
   <ds:schemaRefs>
     <ds:schemaRef ds:uri="http://schemas.openxmlformats.org/officeDocument/2006/bibliography"/>
   </ds:schemaRefs>

</xml_diff>

<commit_message>
Fixed a few typos and clarifications
</commit_message>
<xml_diff>
--- a/Tutorials/Email Report/CallScripter Tutorial - Creating a Send Email Report.docx
+++ b/Tutorials/Email Report/CallScripter Tutorial - Creating a Send Email Report.docx
@@ -41,19 +41,11 @@
           <w:sz w:val="90"/>
         </w:rPr>
       </w:pPr>
-      <w:proofErr w:type="spellStart"/>
       <w:r>
         <w:rPr>
           <w:sz w:val="90"/>
         </w:rPr>
-        <w:t>CallScripter</w:t>
-      </w:r>
-      <w:proofErr w:type="spellEnd"/>
-      <w:r>
-        <w:rPr>
-          <w:sz w:val="90"/>
-        </w:rPr>
-        <w:t xml:space="preserve"> Tutorial</w:t>
+        <w:t>CallScripter Tutorial</w:t>
       </w:r>
     </w:p>
     <w:p>
@@ -127,28 +119,73 @@
           <w:sz w:val="44"/>
         </w:rPr>
       </w:pPr>
-      <w:r>
+    </w:p>
+    <w:p>
+      <w:pPr>
+        <w:jc w:val="center"/>
         <w:rPr>
           <w:sz w:val="44"/>
         </w:rPr>
-        <w:t>2</w:t>
-      </w:r>
-      <w:r>
+      </w:pPr>
+    </w:p>
+    <w:p>
+      <w:pPr>
+        <w:jc w:val="center"/>
         <w:rPr>
           <w:sz w:val="44"/>
         </w:rPr>
-        <w:t>1</w:t>
-      </w:r>
-      <w:r>
-        <w:rPr>
-          <w:sz w:val="44"/>
+      </w:pPr>
+    </w:p>
+    <w:p>
+      <w:pPr>
+        <w:jc w:val="center"/>
+        <w:rPr>
+          <w:sz w:val="32"/>
+        </w:rPr>
+      </w:pPr>
+      <w:r>
+        <w:rPr>
+          <w:sz w:val="32"/>
+        </w:rPr>
+        <w:t>Written: 21</w:t>
+      </w:r>
+      <w:r>
+        <w:rPr>
+          <w:sz w:val="32"/>
           <w:vertAlign w:val="superscript"/>
         </w:rPr>
         <w:t>st</w:t>
       </w:r>
       <w:r>
         <w:rPr>
-          <w:sz w:val="44"/>
+          <w:sz w:val="32"/>
+        </w:rPr>
+        <w:t xml:space="preserve"> October 2013</w:t>
+      </w:r>
+    </w:p>
+    <w:p>
+      <w:pPr>
+        <w:jc w:val="center"/>
+        <w:rPr>
+          <w:sz w:val="32"/>
+        </w:rPr>
+      </w:pPr>
+      <w:r>
+        <w:rPr>
+          <w:sz w:val="32"/>
+        </w:rPr>
+        <w:t>Last Updated: 27</w:t>
+      </w:r>
+      <w:r>
+        <w:rPr>
+          <w:sz w:val="32"/>
+          <w:vertAlign w:val="superscript"/>
+        </w:rPr>
+        <w:t>th</w:t>
+      </w:r>
+      <w:r>
+        <w:rPr>
+          <w:sz w:val="32"/>
         </w:rPr>
         <w:t xml:space="preserve"> October 2013</w:t>
       </w:r>
@@ -189,15 +226,7 @@
         <w:t xml:space="preserve">This tutorial will show you how to create a template for sending out an email in a script. </w:t>
       </w:r>
       <w:r>
-        <w:t xml:space="preserve">It describes the steps we take at </w:t>
-      </w:r>
-      <w:proofErr w:type="spellStart"/>
-      <w:r>
-        <w:t>OracleCMS</w:t>
-      </w:r>
-      <w:proofErr w:type="spellEnd"/>
-      <w:r>
-        <w:t xml:space="preserve"> when creating all of our email templates, so it is a standard that should be followed.</w:t>
+        <w:t>It describes the steps we take at OracleCMS when creating all of our email templates, so it is a standard that should be followed.</w:t>
       </w:r>
     </w:p>
     <w:p>
@@ -212,15 +241,7 @@
         <w:jc w:val="both"/>
       </w:pPr>
       <w:r>
-        <w:t xml:space="preserve">In </w:t>
-      </w:r>
-      <w:proofErr w:type="spellStart"/>
-      <w:r>
-        <w:t>CallScripter</w:t>
-      </w:r>
-      <w:proofErr w:type="spellEnd"/>
-      <w:r>
-        <w:t xml:space="preserve">, this is done by creating </w:t>
+        <w:t xml:space="preserve">In CallScripter, this is done by creating </w:t>
       </w:r>
       <w:r>
         <w:t>a report</w:t>
@@ -276,7 +297,13 @@
         <w:t>Once the report has been created, you can</w:t>
       </w:r>
       <w:r>
-        <w:t xml:space="preserve"> select in the </w:t>
+        <w:t xml:space="preserve"> select </w:t>
+      </w:r>
+      <w:r>
+        <w:t xml:space="preserve">it </w:t>
+      </w:r>
+      <w:r>
+        <w:t xml:space="preserve">in the </w:t>
       </w:r>
       <w:r>
         <w:rPr>
@@ -287,11 +314,9 @@
       <w:r>
         <w:t xml:space="preserve"> field of </w:t>
       </w:r>
-      <w:proofErr w:type="gramStart"/>
       <w:r>
         <w:t>a</w:t>
       </w:r>
-      <w:proofErr w:type="gramEnd"/>
       <w:r>
         <w:t xml:space="preserve"> </w:t>
       </w:r>
@@ -323,15 +348,7 @@
     <w:p>
       <w:r>
         <w:br/>
-        <w:t xml:space="preserve">Starting from the </w:t>
-      </w:r>
-      <w:proofErr w:type="spellStart"/>
-      <w:r>
-        <w:t>CallScripter</w:t>
-      </w:r>
-      <w:proofErr w:type="spellEnd"/>
-      <w:r>
-        <w:t xml:space="preserve"> </w:t>
+        <w:t xml:space="preserve">Starting from the CallScripter </w:t>
       </w:r>
       <w:r>
         <w:t xml:space="preserve">main </w:t>
@@ -1171,15 +1188,7 @@
         <w:t xml:space="preserve"> </w:t>
       </w:r>
       <w:r>
-        <w:t xml:space="preserve">Set the </w:t>
-      </w:r>
-      <w:proofErr w:type="gramStart"/>
-      <w:r>
-        <w:t>To</w:t>
-      </w:r>
-      <w:proofErr w:type="gramEnd"/>
-      <w:r>
-        <w:t xml:space="preserve"> address for the email. </w:t>
+        <w:t xml:space="preserve">Set the To address for the email. </w:t>
       </w:r>
       <w:r>
         <w:t xml:space="preserve">This should be an email address specified by the customer; the address where they want the emails sent from the script to go to. </w:t>
@@ -1306,20 +1315,7 @@
         <w:t xml:space="preserve"> </w:t>
       </w:r>
       <w:r>
-        <w:t xml:space="preserve">This is optional. If the email should be carbon copied to another </w:t>
-      </w:r>
-      <w:proofErr w:type="gramStart"/>
-      <w:r>
-        <w:t>address(</w:t>
-      </w:r>
-      <w:proofErr w:type="spellStart"/>
-      <w:proofErr w:type="gramEnd"/>
-      <w:r>
-        <w:t>es</w:t>
-      </w:r>
-      <w:proofErr w:type="spellEnd"/>
-      <w:r>
-        <w:t>), enter them here.</w:t>
+        <w:t>This is optional. If the email should be carbon copied to another address(es), enter them here.</w:t>
       </w:r>
       <w:r>
         <w:t xml:space="preserve"> Again, you can enter multiple addresses if you separate them with commas.</w:t>
@@ -1409,23 +1405,7 @@
           <w:rStyle w:val="IntenseEmphasis"/>
           <w:i w:val="0"/>
         </w:rPr>
-        <w:t xml:space="preserve">Place Report </w:t>
-      </w:r>
-      <w:proofErr w:type="gramStart"/>
-      <w:r>
-        <w:rPr>
-          <w:rStyle w:val="IntenseEmphasis"/>
-          <w:i w:val="0"/>
-        </w:rPr>
-        <w:t>In</w:t>
-      </w:r>
-      <w:proofErr w:type="gramEnd"/>
-      <w:r>
-        <w:rPr>
-          <w:rStyle w:val="IntenseEmphasis"/>
-          <w:i w:val="0"/>
-        </w:rPr>
-        <w:t xml:space="preserve"> Body:</w:t>
+        <w:t>Place Report In Body:</w:t>
       </w:r>
       <w:r>
         <w:rPr>
@@ -1456,7 +1436,13 @@
         <w:jc w:val="both"/>
       </w:pPr>
       <w:r>
-        <w:t xml:space="preserve">There are another two things we need to do, however, the options are specific to the </w:t>
+        <w:t>There are another two things we need to do</w:t>
+      </w:r>
+      <w:r>
+        <w:t xml:space="preserve"> on this screen</w:t>
+      </w:r>
+      <w:r>
+        <w:t xml:space="preserve">, however, the options are specific to the </w:t>
       </w:r>
       <w:r>
         <w:rPr>
@@ -1490,7 +1476,13 @@
         <w:jc w:val="both"/>
       </w:pPr>
       <w:r>
-        <w:t>Once you’ve done that, you will have an extra option:</w:t>
+        <w:t>Once you’ve done that, you will have an extra option</w:t>
+      </w:r>
+      <w:r>
+        <w:t xml:space="preserve"> at the bottom</w:t>
+      </w:r>
+      <w:r>
+        <w:t>:</w:t>
       </w:r>
     </w:p>
     <w:p>
@@ -1518,16 +1510,30 @@
       <w:r>
         <w:t xml:space="preserve">Should be set to </w:t>
       </w:r>
-      <w:proofErr w:type="gramStart"/>
       <w:r>
         <w:rPr>
           <w:rStyle w:val="IntenseEmphasis"/>
         </w:rPr>
         <w:t>Yes</w:t>
       </w:r>
-      <w:proofErr w:type="gramEnd"/>
       <w:r>
         <w:t>.</w:t>
+      </w:r>
+      <w:r>
+        <w:t xml:space="preserve"> This will make any fields which have no data not appear in the email. We always set this to Yes unless the customer specifically requests otherwise.</w:t>
+      </w:r>
+    </w:p>
+    <w:p>
+      <w:pPr>
+        <w:jc w:val="both"/>
+      </w:pPr>
+    </w:p>
+    <w:p>
+      <w:pPr>
+        <w:jc w:val="both"/>
+      </w:pPr>
+      <w:r>
+        <w:t>As for the second thing, we will come back and do it at the end.</w:t>
       </w:r>
     </w:p>
     <w:p>
@@ -1775,15 +1781,7 @@
         <w:jc w:val="both"/>
       </w:pPr>
       <w:r>
-        <w:t xml:space="preserve">On the left are fields that you can add to be included in the report – </w:t>
-      </w:r>
-      <w:proofErr w:type="spellStart"/>
-      <w:r>
-        <w:t>ie</w:t>
-      </w:r>
-      <w:proofErr w:type="spellEnd"/>
-      <w:r>
-        <w:t>. Contained in the body of the email that will be sent out by your script.</w:t>
+        <w:t>On the left are fields that you can add to be included in the report – ie. Contained in the body of the email that will be sent out by your script.</w:t>
       </w:r>
     </w:p>
     <w:p/>
@@ -1846,23 +1844,7 @@
         <w:t>time and date when the script opened</w:t>
       </w:r>
       <w:r>
-        <w:t xml:space="preserve"> – </w:t>
-      </w:r>
-      <w:proofErr w:type="spellStart"/>
-      <w:r>
-        <w:t>ie</w:t>
-      </w:r>
-      <w:proofErr w:type="spellEnd"/>
-      <w:r>
-        <w:t xml:space="preserve">. </w:t>
-      </w:r>
-      <w:proofErr w:type="gramStart"/>
-      <w:r>
-        <w:t>when</w:t>
-      </w:r>
-      <w:proofErr w:type="gramEnd"/>
-      <w:r>
-        <w:t xml:space="preserve"> the caller called us.</w:t>
+        <w:t xml:space="preserve"> – ie. when the caller called us.</w:t>
       </w:r>
     </w:p>
     <w:p>
@@ -1885,15 +1867,7 @@
         <w:t xml:space="preserve">automatically </w:t>
       </w:r>
       <w:r>
-        <w:t xml:space="preserve">generated by </w:t>
-      </w:r>
-      <w:proofErr w:type="spellStart"/>
-      <w:r>
-        <w:t>CallScripter</w:t>
-      </w:r>
-      <w:proofErr w:type="spellEnd"/>
-      <w:r>
-        <w:t>. We can look up the details of a call easier later on using this reference number</w:t>
+        <w:t>generated by CallScripter. We can look up the details of a call easier later on using this reference number</w:t>
       </w:r>
       <w:r>
         <w:t>, so it is useful to give it to the customer as they can quote it when inquiring about a particular call.</w:t>
@@ -2160,7 +2134,15 @@
       </w:pPr>
       <w:r>
         <w:lastRenderedPageBreak/>
-        <w:t>From here, you can go ahead add whatever fields you want to include in the email template.</w:t>
+        <w:t xml:space="preserve">From here, you can go ahead </w:t>
+      </w:r>
+      <w:r>
+        <w:t xml:space="preserve">and </w:t>
+      </w:r>
+      <w:bookmarkStart w:id="0" w:name="_GoBack"/>
+      <w:bookmarkEnd w:id="0"/>
+      <w:r>
+        <w:t>add whatever fields you want to include in the email template.</w:t>
       </w:r>
       <w:r>
         <w:t xml:space="preserve"> Here are some more notes on standards that we follow:</w:t>
@@ -2317,12 +2299,7 @@
         <w:t>Address2:</w:t>
       </w:r>
       <w:r>
-        <w:t xml:space="preserve"> Add a space between Add</w:t>
-      </w:r>
-      <w:bookmarkStart w:id="0" w:name="_GoBack"/>
-      <w:bookmarkEnd w:id="0"/>
-      <w:r>
-        <w:t>ress and the number.</w:t>
+        <w:t xml:space="preserve"> Add a space between Address and the number.</w:t>
       </w:r>
     </w:p>
     <w:p>
@@ -2375,33 +2352,11 @@
       <w:r>
         <w:br/>
       </w:r>
-      <w:proofErr w:type="spellStart"/>
-      <w:r>
-        <w:rPr>
-          <w:rStyle w:val="IntenseEmphasis"/>
-        </w:rPr>
-        <w:t>PostCode</w:t>
-      </w:r>
-      <w:proofErr w:type="spellEnd"/>
-      <w:r>
-        <w:rPr>
-          <w:rStyle w:val="IntenseEmphasis"/>
-        </w:rPr>
-        <w:t xml:space="preserve"> - </w:t>
-      </w:r>
-      <w:proofErr w:type="spellStart"/>
-      <w:r>
-        <w:rPr>
-          <w:rStyle w:val="IntenseEmphasis"/>
-        </w:rPr>
-        <w:t>Hopewiser</w:t>
-      </w:r>
-      <w:proofErr w:type="spellEnd"/>
-      <w:r>
-        <w:rPr>
-          <w:rStyle w:val="IntenseEmphasis"/>
-        </w:rPr>
-        <w:t xml:space="preserve"> - V2:</w:t>
+      <w:r>
+        <w:rPr>
+          <w:rStyle w:val="IntenseEmphasis"/>
+        </w:rPr>
+        <w:t>PostCode - Hopewiser - V2:</w:t>
       </w:r>
       <w:r>
         <w:t xml:space="preserve"> </w:t>
@@ -2478,14 +2433,12 @@
       <w:r>
         <w:t xml:space="preserve">, should have the </w:t>
       </w:r>
-      <w:proofErr w:type="gramStart"/>
       <w:r>
         <w:rPr>
           <w:rStyle w:val="IntenseEmphasis"/>
         </w:rPr>
         <w:t>Uppercase</w:t>
       </w:r>
-      <w:proofErr w:type="gramEnd"/>
       <w:r>
         <w:t xml:space="preserve"> style applied to it. This would include, but is not limited to, First Name, Surname, Address, Suburb, State, </w:t>
       </w:r>
@@ -2941,824 +2894,71 @@
         <w:t xml:space="preserve">.txt </w:t>
       </w:r>
       <w:r>
-        <w:t xml:space="preserve">in the </w:t>
-      </w:r>
-      <w:proofErr w:type="spellStart"/>
-      <w:r>
-        <w:t>ReportTemplates</w:t>
-      </w:r>
-      <w:proofErr w:type="spellEnd"/>
-      <w:r>
-        <w:t xml:space="preserve"> folder I mentioned earlier.</w:t>
+        <w:t>in the ReportTemplates folder I mentioned earlier.</w:t>
       </w:r>
     </w:p>
     <w:p/>
+    <w:p>
+      <w:r>
+        <w:t>In my case, the file looks like this:</w:t>
+      </w:r>
+    </w:p>
     <w:p>
       <w:r>
         <w:rPr>
           <w:noProof/>
           <w:lang w:eastAsia="en-AU"/>
         </w:rPr>
-        <mc:AlternateContent>
-          <mc:Choice Requires="wps">
-            <w:drawing>
-              <wp:anchor distT="45720" distB="45720" distL="114300" distR="114300" simplePos="0" relativeHeight="251659264" behindDoc="0" locked="0" layoutInCell="1" allowOverlap="1" wp14:anchorId="43683C3D" wp14:editId="10DBD099">
-                <wp:simplePos x="0" y="0"/>
-                <wp:positionH relativeFrom="margin">
-                  <wp:align>center</wp:align>
-                </wp:positionH>
-                <wp:positionV relativeFrom="paragraph">
-                  <wp:posOffset>323198</wp:posOffset>
-                </wp:positionV>
-                <wp:extent cx="6101080" cy="3827145"/>
-                <wp:effectExtent l="0" t="0" r="13970" b="20955"/>
-                <wp:wrapSquare wrapText="bothSides"/>
-                <wp:docPr id="217" name="Text Box 2"/>
-                <wp:cNvGraphicFramePr>
-                  <a:graphicFrameLocks xmlns:a="http://schemas.openxmlformats.org/drawingml/2006/main"/>
-                </wp:cNvGraphicFramePr>
-                <a:graphic xmlns:a="http://schemas.openxmlformats.org/drawingml/2006/main">
-                  <a:graphicData uri="http://schemas.microsoft.com/office/word/2010/wordprocessingShape">
-                    <wps:wsp>
-                      <wps:cNvSpPr txBox="1">
-                        <a:spLocks noChangeArrowheads="1"/>
-                      </wps:cNvSpPr>
-                      <wps:spPr bwMode="auto">
-                        <a:xfrm>
-                          <a:off x="0" y="0"/>
-                          <a:ext cx="6101080" cy="3827145"/>
-                        </a:xfrm>
-                        <a:prstGeom prst="rect">
-                          <a:avLst/>
-                        </a:prstGeom>
-                        <a:gradFill>
-                          <a:gsLst>
-                            <a:gs pos="0">
-                              <a:schemeClr val="accent1">
-                                <a:lumMod val="5000"/>
-                                <a:lumOff val="95000"/>
-                              </a:schemeClr>
-                            </a:gs>
-                            <a:gs pos="74000">
-                              <a:schemeClr val="accent1">
-                                <a:lumMod val="45000"/>
-                                <a:lumOff val="55000"/>
-                              </a:schemeClr>
-                            </a:gs>
-                            <a:gs pos="83000">
-                              <a:schemeClr val="accent1">
-                                <a:lumMod val="45000"/>
-                                <a:lumOff val="55000"/>
-                              </a:schemeClr>
-                            </a:gs>
-                            <a:gs pos="100000">
-                              <a:schemeClr val="accent1">
-                                <a:lumMod val="30000"/>
-                                <a:lumOff val="70000"/>
-                              </a:schemeClr>
-                            </a:gs>
-                          </a:gsLst>
-                          <a:lin ang="5400000" scaled="1"/>
-                        </a:gradFill>
-                        <a:ln w="9525">
-                          <a:solidFill>
-                            <a:srgbClr val="000000"/>
-                          </a:solidFill>
-                          <a:miter lim="800000"/>
-                          <a:headEnd/>
-                          <a:tailEnd/>
-                        </a:ln>
-                      </wps:spPr>
-                      <wps:txbx>
-                        <w:txbxContent>
-                          <w:p>
-                            <w:pPr>
-                              <w:spacing w:line="240" w:lineRule="auto"/>
-                              <w:rPr>
-                                <w:rFonts w:ascii="Consolas" w:hAnsi="Consolas" w:cs="Consolas"/>
-                              </w:rPr>
-                            </w:pPr>
-                            <w:r>
-                              <w:rPr>
-                                <w:rFonts w:ascii="Consolas" w:hAnsi="Consolas" w:cs="Consolas"/>
-                                <w:highlight w:val="yellow"/>
-                              </w:rPr>
-                              <w:t>Tutorial Send Email</w:t>
-                            </w:r>
-                            <w:r>
-                              <w:rPr>
-                                <w:rFonts w:ascii="Consolas" w:hAnsi="Consolas" w:cs="Consolas"/>
-                              </w:rPr>
-                              <w:t>__</w:t>
-                            </w:r>
-                            <w:proofErr w:type="spellStart"/>
-                            <w:r>
-                              <w:rPr>
-                                <w:rFonts w:ascii="Consolas" w:hAnsi="Consolas" w:cs="Consolas"/>
-                              </w:rPr>
-                              <w:t>BeginRecord</w:t>
-                            </w:r>
-                            <w:proofErr w:type="spellEnd"/>
-                            <w:r>
-                              <w:rPr>
-                                <w:rFonts w:ascii="Consolas" w:hAnsi="Consolas" w:cs="Consolas"/>
-                              </w:rPr>
-                              <w:t>__</w:t>
-                            </w:r>
-                          </w:p>
-                          <w:p>
-                            <w:pPr>
-                              <w:spacing w:line="240" w:lineRule="auto"/>
-                              <w:rPr>
-                                <w:rFonts w:ascii="Consolas" w:hAnsi="Consolas" w:cs="Consolas"/>
-                              </w:rPr>
-                            </w:pPr>
-                            <w:r>
-                              <w:rPr>
-                                <w:rFonts w:ascii="Consolas" w:hAnsi="Consolas" w:cs="Consolas"/>
-                              </w:rPr>
-                              <w:t>__SPCL_CallTime_1__: __SPCD_CallTime_1__</w:t>
-                            </w:r>
-                          </w:p>
-                          <w:p>
-                            <w:pPr>
-                              <w:spacing w:line="240" w:lineRule="auto"/>
-                              <w:rPr>
-                                <w:rFonts w:ascii="Consolas" w:hAnsi="Consolas" w:cs="Consolas"/>
-                              </w:rPr>
-                            </w:pPr>
-                            <w:r>
-                              <w:rPr>
-                                <w:rFonts w:ascii="Consolas" w:hAnsi="Consolas" w:cs="Consolas"/>
-                              </w:rPr>
-                              <w:t>__SPCL_SessionID_2__: __SPCD_SessionID_2__</w:t>
-                            </w:r>
-                          </w:p>
-                          <w:p>
-                            <w:pPr>
-                              <w:spacing w:line="240" w:lineRule="auto"/>
-                              <w:rPr>
-                                <w:rFonts w:ascii="Consolas" w:hAnsi="Consolas" w:cs="Consolas"/>
-                              </w:rPr>
-                            </w:pPr>
-                            <w:r>
-                              <w:rPr>
-                                <w:rFonts w:ascii="Consolas" w:hAnsi="Consolas" w:cs="Consolas"/>
-                              </w:rPr>
-                              <w:t>__SCRL_Forename_3__: __SCRD_Forename_3__</w:t>
-                            </w:r>
-                          </w:p>
-                          <w:p>
-                            <w:pPr>
-                              <w:spacing w:line="240" w:lineRule="auto"/>
-                              <w:rPr>
-                                <w:rFonts w:ascii="Consolas" w:hAnsi="Consolas" w:cs="Consolas"/>
-                              </w:rPr>
-                            </w:pPr>
-                            <w:r>
-                              <w:rPr>
-                                <w:rFonts w:ascii="Consolas" w:hAnsi="Consolas" w:cs="Consolas"/>
-                              </w:rPr>
-                              <w:t>__SCRL_Surname_4__: __SCRD_Surname_4__</w:t>
-                            </w:r>
-                          </w:p>
-                          <w:p>
-                            <w:pPr>
-                              <w:spacing w:line="240" w:lineRule="auto"/>
-                              <w:rPr>
-                                <w:rFonts w:ascii="Consolas" w:hAnsi="Consolas" w:cs="Consolas"/>
-                              </w:rPr>
-                            </w:pPr>
-                            <w:r>
-                              <w:rPr>
-                                <w:rFonts w:ascii="Consolas" w:hAnsi="Consolas" w:cs="Consolas"/>
-                              </w:rPr>
-                              <w:t>__</w:t>
-                            </w:r>
-                            <w:proofErr w:type="spellStart"/>
-                            <w:r>
-                              <w:rPr>
-                                <w:rFonts w:ascii="Consolas" w:hAnsi="Consolas" w:cs="Consolas"/>
-                              </w:rPr>
-                              <w:t>SCRL_Tel</w:t>
-                            </w:r>
-                            <w:proofErr w:type="spellEnd"/>
-                            <w:r>
-                              <w:rPr>
-                                <w:rFonts w:ascii="Consolas" w:hAnsi="Consolas" w:cs="Consolas"/>
-                              </w:rPr>
-                              <w:t xml:space="preserve"> Number_5__: __</w:t>
-                            </w:r>
-                            <w:proofErr w:type="spellStart"/>
-                            <w:r>
-                              <w:rPr>
-                                <w:rFonts w:ascii="Consolas" w:hAnsi="Consolas" w:cs="Consolas"/>
-                              </w:rPr>
-                              <w:t>SCRD_Tel</w:t>
-                            </w:r>
-                            <w:proofErr w:type="spellEnd"/>
-                            <w:r>
-                              <w:rPr>
-                                <w:rFonts w:ascii="Consolas" w:hAnsi="Consolas" w:cs="Consolas"/>
-                              </w:rPr>
-                              <w:t xml:space="preserve"> Number_5__</w:t>
-                            </w:r>
-                          </w:p>
-                          <w:p>
-                            <w:pPr>
-                              <w:spacing w:line="240" w:lineRule="auto"/>
-                              <w:rPr>
-                                <w:rFonts w:ascii="Consolas" w:hAnsi="Consolas" w:cs="Consolas"/>
-                              </w:rPr>
-                            </w:pPr>
-                            <w:r>
-                              <w:rPr>
-                                <w:rFonts w:ascii="Consolas" w:hAnsi="Consolas" w:cs="Consolas"/>
-                              </w:rPr>
-                              <w:t>__</w:t>
-                            </w:r>
-                            <w:proofErr w:type="spellStart"/>
-                            <w:r>
-                              <w:rPr>
-                                <w:rFonts w:ascii="Consolas" w:hAnsi="Consolas" w:cs="Consolas"/>
-                              </w:rPr>
-                              <w:t>SCRL_Mobile</w:t>
-                            </w:r>
-                            <w:proofErr w:type="spellEnd"/>
-                            <w:r>
-                              <w:rPr>
-                                <w:rFonts w:ascii="Consolas" w:hAnsi="Consolas" w:cs="Consolas"/>
-                              </w:rPr>
-                              <w:t xml:space="preserve"> Tel Number_6__: __</w:t>
-                            </w:r>
-                            <w:proofErr w:type="spellStart"/>
-                            <w:r>
-                              <w:rPr>
-                                <w:rFonts w:ascii="Consolas" w:hAnsi="Consolas" w:cs="Consolas"/>
-                              </w:rPr>
-                              <w:t>SCRD_Mobile</w:t>
-                            </w:r>
-                            <w:proofErr w:type="spellEnd"/>
-                            <w:r>
-                              <w:rPr>
-                                <w:rFonts w:ascii="Consolas" w:hAnsi="Consolas" w:cs="Consolas"/>
-                              </w:rPr>
-                              <w:t xml:space="preserve"> Tel Number_6__</w:t>
-                            </w:r>
-                          </w:p>
-                          <w:p>
-                            <w:pPr>
-                              <w:spacing w:line="240" w:lineRule="auto"/>
-                              <w:rPr>
-                                <w:rFonts w:ascii="Consolas" w:hAnsi="Consolas" w:cs="Consolas"/>
-                              </w:rPr>
-                            </w:pPr>
-                            <w:r>
-                              <w:rPr>
-                                <w:rFonts w:ascii="Consolas" w:hAnsi="Consolas" w:cs="Consolas"/>
-                              </w:rPr>
-                              <w:t>__SCRL_Address1_7__: __SCRD_Address1_7__</w:t>
-                            </w:r>
-                          </w:p>
-                          <w:p>
-                            <w:pPr>
-                              <w:spacing w:line="240" w:lineRule="auto"/>
-                              <w:rPr>
-                                <w:rFonts w:ascii="Consolas" w:hAnsi="Consolas" w:cs="Consolas"/>
-                              </w:rPr>
-                            </w:pPr>
-                            <w:r>
-                              <w:rPr>
-                                <w:rFonts w:ascii="Consolas" w:hAnsi="Consolas" w:cs="Consolas"/>
-                              </w:rPr>
-                              <w:t>__SCRL_Address2_8__: __SCRD_Address2_8__</w:t>
-                            </w:r>
-                          </w:p>
-                          <w:p>
-                            <w:pPr>
-                              <w:spacing w:line="240" w:lineRule="auto"/>
-                              <w:rPr>
-                                <w:rFonts w:ascii="Consolas" w:hAnsi="Consolas" w:cs="Consolas"/>
-                              </w:rPr>
-                            </w:pPr>
-                            <w:r>
-                              <w:rPr>
-                                <w:rFonts w:ascii="Consolas" w:hAnsi="Consolas" w:cs="Consolas"/>
-                              </w:rPr>
-                              <w:t>__SCRL_OZ Locality_9__: __SCRD_OZ Locality_9__</w:t>
-                            </w:r>
-                          </w:p>
-                          <w:p>
-                            <w:pPr>
-                              <w:spacing w:line="240" w:lineRule="auto"/>
-                              <w:rPr>
-                                <w:rFonts w:ascii="Consolas" w:hAnsi="Consolas" w:cs="Consolas"/>
-                              </w:rPr>
-                            </w:pPr>
-                            <w:r>
-                              <w:rPr>
-                                <w:rFonts w:ascii="Consolas" w:hAnsi="Consolas" w:cs="Consolas"/>
-                              </w:rPr>
-                              <w:t>__SCRL_OZ State_10__: __SCRD_OZ State_10__</w:t>
-                            </w:r>
-                          </w:p>
-                          <w:p>
-                            <w:pPr>
-                              <w:spacing w:line="240" w:lineRule="auto"/>
-                              <w:rPr>
-                                <w:rFonts w:ascii="Consolas" w:hAnsi="Consolas" w:cs="Consolas"/>
-                              </w:rPr>
-                            </w:pPr>
-                            <w:r>
-                              <w:rPr>
-                                <w:rFonts w:ascii="Consolas" w:hAnsi="Consolas" w:cs="Consolas"/>
-                              </w:rPr>
-                              <w:t>__</w:t>
-                            </w:r>
-                            <w:proofErr w:type="spellStart"/>
-                            <w:r>
-                              <w:rPr>
-                                <w:rFonts w:ascii="Consolas" w:hAnsi="Consolas" w:cs="Consolas"/>
-                              </w:rPr>
-                              <w:t>SCRL_PostCode</w:t>
-                            </w:r>
-                            <w:proofErr w:type="spellEnd"/>
-                            <w:r>
-                              <w:rPr>
-                                <w:rFonts w:ascii="Consolas" w:hAnsi="Consolas" w:cs="Consolas"/>
-                              </w:rPr>
-                              <w:t xml:space="preserve"> - </w:t>
-                            </w:r>
-                            <w:proofErr w:type="spellStart"/>
-                            <w:r>
-                              <w:rPr>
-                                <w:rFonts w:ascii="Consolas" w:hAnsi="Consolas" w:cs="Consolas"/>
-                              </w:rPr>
-                              <w:t>Hopewiser</w:t>
-                            </w:r>
-                            <w:proofErr w:type="spellEnd"/>
-                            <w:r>
-                              <w:rPr>
-                                <w:rFonts w:ascii="Consolas" w:hAnsi="Consolas" w:cs="Consolas"/>
-                              </w:rPr>
-                              <w:t xml:space="preserve"> - V2_11__: __</w:t>
-                            </w:r>
-                            <w:proofErr w:type="spellStart"/>
-                            <w:r>
-                              <w:rPr>
-                                <w:rFonts w:ascii="Consolas" w:hAnsi="Consolas" w:cs="Consolas"/>
-                              </w:rPr>
-                              <w:t>SCRD_PostCode</w:t>
-                            </w:r>
-                            <w:proofErr w:type="spellEnd"/>
-                            <w:r>
-                              <w:rPr>
-                                <w:rFonts w:ascii="Consolas" w:hAnsi="Consolas" w:cs="Consolas"/>
-                              </w:rPr>
-                              <w:t xml:space="preserve"> - </w:t>
-                            </w:r>
-                            <w:proofErr w:type="spellStart"/>
-                            <w:r>
-                              <w:rPr>
-                                <w:rFonts w:ascii="Consolas" w:hAnsi="Consolas" w:cs="Consolas"/>
-                              </w:rPr>
-                              <w:t>Hopewiser</w:t>
-                            </w:r>
-                            <w:proofErr w:type="spellEnd"/>
-                            <w:r>
-                              <w:rPr>
-                                <w:rFonts w:ascii="Consolas" w:hAnsi="Consolas" w:cs="Consolas"/>
-                              </w:rPr>
-                              <w:t xml:space="preserve"> - V2_11__</w:t>
-                            </w:r>
-                          </w:p>
-                          <w:p>
-                            <w:pPr>
-                              <w:spacing w:line="240" w:lineRule="auto"/>
-                              <w:rPr>
-                                <w:rFonts w:ascii="Consolas" w:hAnsi="Consolas" w:cs="Consolas"/>
-                              </w:rPr>
-                            </w:pPr>
-                            <w:r>
-                              <w:rPr>
-                                <w:rFonts w:ascii="Consolas" w:hAnsi="Consolas" w:cs="Consolas"/>
-                              </w:rPr>
-                              <w:t>__SCRL_Message_12__: __SCRD_Message_12__</w:t>
-                            </w:r>
-                          </w:p>
-                          <w:p>
-                            <w:pPr>
-                              <w:spacing w:line="240" w:lineRule="auto"/>
-                              <w:rPr>
-                                <w:rFonts w:ascii="Consolas" w:hAnsi="Consolas" w:cs="Consolas"/>
-                              </w:rPr>
-                            </w:pPr>
-                            <w:r>
-                              <w:rPr>
-                                <w:rFonts w:ascii="Consolas" w:hAnsi="Consolas" w:cs="Consolas"/>
-                              </w:rPr>
-                              <w:t>__</w:t>
-                            </w:r>
-                            <w:proofErr w:type="spellStart"/>
-                            <w:r>
-                              <w:rPr>
-                                <w:rFonts w:ascii="Consolas" w:hAnsi="Consolas" w:cs="Consolas"/>
-                              </w:rPr>
-                              <w:t>EndRecord</w:t>
-                            </w:r>
-                            <w:proofErr w:type="spellEnd"/>
-                            <w:r>
-                              <w:rPr>
-                                <w:rFonts w:ascii="Consolas" w:hAnsi="Consolas" w:cs="Consolas"/>
-                              </w:rPr>
-                              <w:t>__</w:t>
-                            </w:r>
-                          </w:p>
-                          <w:p/>
-                        </w:txbxContent>
-                      </wps:txbx>
-                      <wps:bodyPr rot="0" vert="horz" wrap="square" lIns="91440" tIns="45720" rIns="91440" bIns="45720" anchor="t" anchorCtr="0">
-                        <a:noAutofit/>
-                      </wps:bodyPr>
-                    </wps:wsp>
-                  </a:graphicData>
-                </a:graphic>
-                <wp14:sizeRelH relativeFrom="margin">
-                  <wp14:pctWidth>0</wp14:pctWidth>
-                </wp14:sizeRelH>
-                <wp14:sizeRelV relativeFrom="margin">
-                  <wp14:pctHeight>0</wp14:pctHeight>
-                </wp14:sizeRelV>
-              </wp:anchor>
-            </w:drawing>
-          </mc:Choice>
-          <mc:Fallback>
-            <w:pict>
-              <v:shapetype w14:anchorId="43683C3D" id="_x0000_t202" coordsize="21600,21600" o:spt="202" path="m,l,21600r21600,l21600,xe">
-                <v:stroke joinstyle="miter"/>
-                <v:path gradientshapeok="t" o:connecttype="rect"/>
-              </v:shapetype>
-              <v:shape id="Text Box 2" o:spid="_x0000_s1026" type="#_x0000_t202" style="position:absolute;margin-left:0;margin-top:25.45pt;width:480.4pt;height:301.35pt;z-index:251659264;visibility:visible;mso-wrap-style:square;mso-width-percent:0;mso-height-percent:0;mso-wrap-distance-left:9pt;mso-wrap-distance-top:3.6pt;mso-wrap-distance-right:9pt;mso-wrap-distance-bottom:3.6pt;mso-position-horizontal:center;mso-position-horizontal-relative:margin;mso-position-vertical:absolute;mso-position-vertical-relative:text;mso-width-percent:0;mso-height-percent:0;mso-width-relative:margin;mso-height-relative:margin;v-text-anchor:top" o:gfxdata="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" fillcolor="#f7fafd [180]">
-                <v:fill color2="#cde0f2 [980]" colors="0 #f7fafd;48497f #b5d2ec;54395f #b5d2ec;1 #cee1f2" focus="100%" type="gradient"/>
-                <v:textbox>
-                  <w:txbxContent>
-                    <w:p>
-                      <w:pPr>
-                        <w:spacing w:line="240" w:lineRule="auto"/>
-                        <w:rPr>
-                          <w:rFonts w:ascii="Consolas" w:hAnsi="Consolas" w:cs="Consolas"/>
-                        </w:rPr>
-                      </w:pPr>
-                      <w:r>
-                        <w:rPr>
-                          <w:rFonts w:ascii="Consolas" w:hAnsi="Consolas" w:cs="Consolas"/>
-                          <w:highlight w:val="yellow"/>
-                        </w:rPr>
-                        <w:t>Tutorial Send Email</w:t>
-                      </w:r>
-                      <w:r>
-                        <w:rPr>
-                          <w:rFonts w:ascii="Consolas" w:hAnsi="Consolas" w:cs="Consolas"/>
-                        </w:rPr>
-                        <w:t>__</w:t>
-                      </w:r>
-                      <w:proofErr w:type="spellStart"/>
-                      <w:r>
-                        <w:rPr>
-                          <w:rFonts w:ascii="Consolas" w:hAnsi="Consolas" w:cs="Consolas"/>
-                        </w:rPr>
-                        <w:t>BeginRecord</w:t>
-                      </w:r>
-                      <w:proofErr w:type="spellEnd"/>
-                      <w:r>
-                        <w:rPr>
-                          <w:rFonts w:ascii="Consolas" w:hAnsi="Consolas" w:cs="Consolas"/>
-                        </w:rPr>
-                        <w:t>__</w:t>
-                      </w:r>
-                    </w:p>
-                    <w:p>
-                      <w:pPr>
-                        <w:spacing w:line="240" w:lineRule="auto"/>
-                        <w:rPr>
-                          <w:rFonts w:ascii="Consolas" w:hAnsi="Consolas" w:cs="Consolas"/>
-                        </w:rPr>
-                      </w:pPr>
-                      <w:r>
-                        <w:rPr>
-                          <w:rFonts w:ascii="Consolas" w:hAnsi="Consolas" w:cs="Consolas"/>
-                        </w:rPr>
-                        <w:t>__SPCL_CallTime_1__: __SPCD_CallTime_1__</w:t>
-                      </w:r>
-                    </w:p>
-                    <w:p>
-                      <w:pPr>
-                        <w:spacing w:line="240" w:lineRule="auto"/>
-                        <w:rPr>
-                          <w:rFonts w:ascii="Consolas" w:hAnsi="Consolas" w:cs="Consolas"/>
-                        </w:rPr>
-                      </w:pPr>
-                      <w:r>
-                        <w:rPr>
-                          <w:rFonts w:ascii="Consolas" w:hAnsi="Consolas" w:cs="Consolas"/>
-                        </w:rPr>
-                        <w:t>__SPCL_SessionID_2__: __SPCD_SessionID_2__</w:t>
-                      </w:r>
-                    </w:p>
-                    <w:p>
-                      <w:pPr>
-                        <w:spacing w:line="240" w:lineRule="auto"/>
-                        <w:rPr>
-                          <w:rFonts w:ascii="Consolas" w:hAnsi="Consolas" w:cs="Consolas"/>
-                        </w:rPr>
-                      </w:pPr>
-                      <w:r>
-                        <w:rPr>
-                          <w:rFonts w:ascii="Consolas" w:hAnsi="Consolas" w:cs="Consolas"/>
-                        </w:rPr>
-                        <w:t>__SCRL_Forename_3__: __SCRD_Forename_3__</w:t>
-                      </w:r>
-                    </w:p>
-                    <w:p>
-                      <w:pPr>
-                        <w:spacing w:line="240" w:lineRule="auto"/>
-                        <w:rPr>
-                          <w:rFonts w:ascii="Consolas" w:hAnsi="Consolas" w:cs="Consolas"/>
-                        </w:rPr>
-                      </w:pPr>
-                      <w:r>
-                        <w:rPr>
-                          <w:rFonts w:ascii="Consolas" w:hAnsi="Consolas" w:cs="Consolas"/>
-                        </w:rPr>
-                        <w:t>__SCRL_Surname_4__: __SCRD_Surname_4__</w:t>
-                      </w:r>
-                    </w:p>
-                    <w:p>
-                      <w:pPr>
-                        <w:spacing w:line="240" w:lineRule="auto"/>
-                        <w:rPr>
-                          <w:rFonts w:ascii="Consolas" w:hAnsi="Consolas" w:cs="Consolas"/>
-                        </w:rPr>
-                      </w:pPr>
-                      <w:r>
-                        <w:rPr>
-                          <w:rFonts w:ascii="Consolas" w:hAnsi="Consolas" w:cs="Consolas"/>
-                        </w:rPr>
-                        <w:t>__</w:t>
-                      </w:r>
-                      <w:proofErr w:type="spellStart"/>
-                      <w:r>
-                        <w:rPr>
-                          <w:rFonts w:ascii="Consolas" w:hAnsi="Consolas" w:cs="Consolas"/>
-                        </w:rPr>
-                        <w:t>SCRL_Tel</w:t>
-                      </w:r>
-                      <w:proofErr w:type="spellEnd"/>
-                      <w:r>
-                        <w:rPr>
-                          <w:rFonts w:ascii="Consolas" w:hAnsi="Consolas" w:cs="Consolas"/>
-                        </w:rPr>
-                        <w:t xml:space="preserve"> Number_5__: __</w:t>
-                      </w:r>
-                      <w:proofErr w:type="spellStart"/>
-                      <w:r>
-                        <w:rPr>
-                          <w:rFonts w:ascii="Consolas" w:hAnsi="Consolas" w:cs="Consolas"/>
-                        </w:rPr>
-                        <w:t>SCRD_Tel</w:t>
-                      </w:r>
-                      <w:proofErr w:type="spellEnd"/>
-                      <w:r>
-                        <w:rPr>
-                          <w:rFonts w:ascii="Consolas" w:hAnsi="Consolas" w:cs="Consolas"/>
-                        </w:rPr>
-                        <w:t xml:space="preserve"> Number_5__</w:t>
-                      </w:r>
-                    </w:p>
-                    <w:p>
-                      <w:pPr>
-                        <w:spacing w:line="240" w:lineRule="auto"/>
-                        <w:rPr>
-                          <w:rFonts w:ascii="Consolas" w:hAnsi="Consolas" w:cs="Consolas"/>
-                        </w:rPr>
-                      </w:pPr>
-                      <w:r>
-                        <w:rPr>
-                          <w:rFonts w:ascii="Consolas" w:hAnsi="Consolas" w:cs="Consolas"/>
-                        </w:rPr>
-                        <w:t>__</w:t>
-                      </w:r>
-                      <w:proofErr w:type="spellStart"/>
-                      <w:r>
-                        <w:rPr>
-                          <w:rFonts w:ascii="Consolas" w:hAnsi="Consolas" w:cs="Consolas"/>
-                        </w:rPr>
-                        <w:t>SCRL_Mobile</w:t>
-                      </w:r>
-                      <w:proofErr w:type="spellEnd"/>
-                      <w:r>
-                        <w:rPr>
-                          <w:rFonts w:ascii="Consolas" w:hAnsi="Consolas" w:cs="Consolas"/>
-                        </w:rPr>
-                        <w:t xml:space="preserve"> Tel Number_6__: __</w:t>
-                      </w:r>
-                      <w:proofErr w:type="spellStart"/>
-                      <w:r>
-                        <w:rPr>
-                          <w:rFonts w:ascii="Consolas" w:hAnsi="Consolas" w:cs="Consolas"/>
-                        </w:rPr>
-                        <w:t>SCRD_Mobile</w:t>
-                      </w:r>
-                      <w:proofErr w:type="spellEnd"/>
-                      <w:r>
-                        <w:rPr>
-                          <w:rFonts w:ascii="Consolas" w:hAnsi="Consolas" w:cs="Consolas"/>
-                        </w:rPr>
-                        <w:t xml:space="preserve"> Tel Number_6__</w:t>
-                      </w:r>
-                    </w:p>
-                    <w:p>
-                      <w:pPr>
-                        <w:spacing w:line="240" w:lineRule="auto"/>
-                        <w:rPr>
-                          <w:rFonts w:ascii="Consolas" w:hAnsi="Consolas" w:cs="Consolas"/>
-                        </w:rPr>
-                      </w:pPr>
-                      <w:r>
-                        <w:rPr>
-                          <w:rFonts w:ascii="Consolas" w:hAnsi="Consolas" w:cs="Consolas"/>
-                        </w:rPr>
-                        <w:t>__SCRL_Address1_7__: __SCRD_Address1_7__</w:t>
-                      </w:r>
-                    </w:p>
-                    <w:p>
-                      <w:pPr>
-                        <w:spacing w:line="240" w:lineRule="auto"/>
-                        <w:rPr>
-                          <w:rFonts w:ascii="Consolas" w:hAnsi="Consolas" w:cs="Consolas"/>
-                        </w:rPr>
-                      </w:pPr>
-                      <w:r>
-                        <w:rPr>
-                          <w:rFonts w:ascii="Consolas" w:hAnsi="Consolas" w:cs="Consolas"/>
-                        </w:rPr>
-                        <w:t>__SCRL_Address2_8__: __SCRD_Address2_8__</w:t>
-                      </w:r>
-                    </w:p>
-                    <w:p>
-                      <w:pPr>
-                        <w:spacing w:line="240" w:lineRule="auto"/>
-                        <w:rPr>
-                          <w:rFonts w:ascii="Consolas" w:hAnsi="Consolas" w:cs="Consolas"/>
-                        </w:rPr>
-                      </w:pPr>
-                      <w:r>
-                        <w:rPr>
-                          <w:rFonts w:ascii="Consolas" w:hAnsi="Consolas" w:cs="Consolas"/>
-                        </w:rPr>
-                        <w:t>__SCRL_OZ Locality_9__: __SCRD_OZ Locality_9__</w:t>
-                      </w:r>
-                    </w:p>
-                    <w:p>
-                      <w:pPr>
-                        <w:spacing w:line="240" w:lineRule="auto"/>
-                        <w:rPr>
-                          <w:rFonts w:ascii="Consolas" w:hAnsi="Consolas" w:cs="Consolas"/>
-                        </w:rPr>
-                      </w:pPr>
-                      <w:r>
-                        <w:rPr>
-                          <w:rFonts w:ascii="Consolas" w:hAnsi="Consolas" w:cs="Consolas"/>
-                        </w:rPr>
-                        <w:t>__SCRL_OZ State_10__: __SCRD_OZ State_10__</w:t>
-                      </w:r>
-                    </w:p>
-                    <w:p>
-                      <w:pPr>
-                        <w:spacing w:line="240" w:lineRule="auto"/>
-                        <w:rPr>
-                          <w:rFonts w:ascii="Consolas" w:hAnsi="Consolas" w:cs="Consolas"/>
-                        </w:rPr>
-                      </w:pPr>
-                      <w:r>
-                        <w:rPr>
-                          <w:rFonts w:ascii="Consolas" w:hAnsi="Consolas" w:cs="Consolas"/>
-                        </w:rPr>
-                        <w:t>__</w:t>
-                      </w:r>
-                      <w:proofErr w:type="spellStart"/>
-                      <w:r>
-                        <w:rPr>
-                          <w:rFonts w:ascii="Consolas" w:hAnsi="Consolas" w:cs="Consolas"/>
-                        </w:rPr>
-                        <w:t>SCRL_PostCode</w:t>
-                      </w:r>
-                      <w:proofErr w:type="spellEnd"/>
-                      <w:r>
-                        <w:rPr>
-                          <w:rFonts w:ascii="Consolas" w:hAnsi="Consolas" w:cs="Consolas"/>
-                        </w:rPr>
-                        <w:t xml:space="preserve"> - </w:t>
-                      </w:r>
-                      <w:proofErr w:type="spellStart"/>
-                      <w:r>
-                        <w:rPr>
-                          <w:rFonts w:ascii="Consolas" w:hAnsi="Consolas" w:cs="Consolas"/>
-                        </w:rPr>
-                        <w:t>Hopewiser</w:t>
-                      </w:r>
-                      <w:proofErr w:type="spellEnd"/>
-                      <w:r>
-                        <w:rPr>
-                          <w:rFonts w:ascii="Consolas" w:hAnsi="Consolas" w:cs="Consolas"/>
-                        </w:rPr>
-                        <w:t xml:space="preserve"> - V2_11__: __</w:t>
-                      </w:r>
-                      <w:proofErr w:type="spellStart"/>
-                      <w:r>
-                        <w:rPr>
-                          <w:rFonts w:ascii="Consolas" w:hAnsi="Consolas" w:cs="Consolas"/>
-                        </w:rPr>
-                        <w:t>SCRD_PostCode</w:t>
-                      </w:r>
-                      <w:proofErr w:type="spellEnd"/>
-                      <w:r>
-                        <w:rPr>
-                          <w:rFonts w:ascii="Consolas" w:hAnsi="Consolas" w:cs="Consolas"/>
-                        </w:rPr>
-                        <w:t xml:space="preserve"> - </w:t>
-                      </w:r>
-                      <w:proofErr w:type="spellStart"/>
-                      <w:r>
-                        <w:rPr>
-                          <w:rFonts w:ascii="Consolas" w:hAnsi="Consolas" w:cs="Consolas"/>
-                        </w:rPr>
-                        <w:t>Hopewiser</w:t>
-                      </w:r>
-                      <w:proofErr w:type="spellEnd"/>
-                      <w:r>
-                        <w:rPr>
-                          <w:rFonts w:ascii="Consolas" w:hAnsi="Consolas" w:cs="Consolas"/>
-                        </w:rPr>
-                        <w:t xml:space="preserve"> - V2_11__</w:t>
-                      </w:r>
-                    </w:p>
-                    <w:p>
-                      <w:pPr>
-                        <w:spacing w:line="240" w:lineRule="auto"/>
-                        <w:rPr>
-                          <w:rFonts w:ascii="Consolas" w:hAnsi="Consolas" w:cs="Consolas"/>
-                        </w:rPr>
-                      </w:pPr>
-                      <w:r>
-                        <w:rPr>
-                          <w:rFonts w:ascii="Consolas" w:hAnsi="Consolas" w:cs="Consolas"/>
-                        </w:rPr>
-                        <w:t>__SCRL_Message_12__: __SCRD_Message_12__</w:t>
-                      </w:r>
-                    </w:p>
-                    <w:p>
-                      <w:pPr>
-                        <w:spacing w:line="240" w:lineRule="auto"/>
-                        <w:rPr>
-                          <w:rFonts w:ascii="Consolas" w:hAnsi="Consolas" w:cs="Consolas"/>
-                        </w:rPr>
-                      </w:pPr>
-                      <w:r>
-                        <w:rPr>
-                          <w:rFonts w:ascii="Consolas" w:hAnsi="Consolas" w:cs="Consolas"/>
-                        </w:rPr>
-                        <w:t>__</w:t>
-                      </w:r>
-                      <w:proofErr w:type="spellStart"/>
-                      <w:r>
-                        <w:rPr>
-                          <w:rFonts w:ascii="Consolas" w:hAnsi="Consolas" w:cs="Consolas"/>
-                        </w:rPr>
-                        <w:t>EndRecord</w:t>
-                      </w:r>
-                      <w:proofErr w:type="spellEnd"/>
-                      <w:r>
-                        <w:rPr>
-                          <w:rFonts w:ascii="Consolas" w:hAnsi="Consolas" w:cs="Consolas"/>
-                        </w:rPr>
-                        <w:t>__</w:t>
-                      </w:r>
-                    </w:p>
-                    <w:p/>
-                  </w:txbxContent>
-                </v:textbox>
-                <w10:wrap type="square" anchorx="margin"/>
-              </v:shape>
-            </w:pict>
-          </mc:Fallback>
-        </mc:AlternateContent>
-      </w:r>
-      <w:r>
-        <w:t>In my case, the file looks like this:</w:t>
-      </w:r>
-    </w:p>
-    <w:p/>
+        <w:drawing>
+          <wp:inline distT="0" distB="0" distL="0" distR="0" wp14:anchorId="5C716B1F" wp14:editId="06275DF4">
+            <wp:extent cx="5736431" cy="3507571"/>
+            <wp:effectExtent l="0" t="0" r="0" b="0"/>
+            <wp:docPr id="4" name="Picture 4" descr="C:\GitHub\Callscripter\Tutorials\Email Report\email_report017.png"/>
+            <wp:cNvGraphicFramePr>
+              <a:graphicFrameLocks xmlns:a="http://schemas.openxmlformats.org/drawingml/2006/main" noChangeAspect="1"/>
+            </wp:cNvGraphicFramePr>
+            <a:graphic xmlns:a="http://schemas.openxmlformats.org/drawingml/2006/main">
+              <a:graphicData uri="http://schemas.openxmlformats.org/drawingml/2006/picture">
+                <pic:pic xmlns:pic="http://schemas.openxmlformats.org/drawingml/2006/picture">
+                  <pic:nvPicPr>
+                    <pic:cNvPr id="0" name="Picture 2" descr="C:\GitHub\Callscripter\Tutorials\Email Report\email_report017.png"/>
+                    <pic:cNvPicPr>
+                      <a:picLocks noChangeAspect="1" noChangeArrowheads="1"/>
+                    </pic:cNvPicPr>
+                  </pic:nvPicPr>
+                  <pic:blipFill>
+                    <a:blip r:embed="rId25">
+                      <a:extLst>
+                        <a:ext uri="{28A0092B-C50C-407E-A947-70E740481C1C}">
+                          <a14:useLocalDpi xmlns:a14="http://schemas.microsoft.com/office/drawing/2010/main" val="0"/>
+                        </a:ext>
+                      </a:extLst>
+                    </a:blip>
+                    <a:srcRect/>
+                    <a:stretch>
+                      <a:fillRect/>
+                    </a:stretch>
+                  </pic:blipFill>
+                  <pic:spPr bwMode="auto">
+                    <a:xfrm>
+                      <a:off x="0" y="0"/>
+                      <a:ext cx="5822378" cy="3560124"/>
+                    </a:xfrm>
+                    <a:prstGeom prst="rect">
+                      <a:avLst/>
+                    </a:prstGeom>
+                    <a:noFill/>
+                    <a:ln>
+                      <a:noFill/>
+                    </a:ln>
+                  </pic:spPr>
+                </pic:pic>
+              </a:graphicData>
+            </a:graphic>
+          </wp:inline>
+        </w:drawing>
+      </w:r>
+    </w:p>
     <w:p>
       <w:pPr>
         <w:jc w:val="both"/>
@@ -3770,15 +2970,13 @@
         <w:t>lies with</w:t>
       </w:r>
       <w:r>
-        <w:t xml:space="preserve"> the text at the start of the file, highlighted in yellow. </w:t>
-      </w:r>
-      <w:proofErr w:type="spellStart"/>
-      <w:r>
-        <w:t>CallScripter</w:t>
-      </w:r>
-      <w:proofErr w:type="spellEnd"/>
-      <w:r>
-        <w:t xml:space="preserve">, by default, will put the </w:t>
+        <w:t xml:space="preserve"> the text at th</w:t>
+      </w:r>
+      <w:r>
+        <w:t>e start of the file (shown highlighted)</w:t>
+      </w:r>
+      <w:r>
+        <w:t xml:space="preserve">. CallScripter, by default, will put the </w:t>
       </w:r>
       <w:r>
         <w:rPr>
@@ -3818,23 +3016,7 @@
           <w:rFonts w:ascii="Consolas" w:hAnsi="Consolas" w:cs="Consolas"/>
           <w:color w:val="5B9BD5" w:themeColor="accent1"/>
         </w:rPr>
-        <w:t>__</w:t>
-      </w:r>
-      <w:proofErr w:type="spellStart"/>
-      <w:r>
-        <w:rPr>
-          <w:rFonts w:ascii="Consolas" w:hAnsi="Consolas" w:cs="Consolas"/>
-          <w:color w:val="5B9BD5" w:themeColor="accent1"/>
-        </w:rPr>
-        <w:t>BeginRecord</w:t>
-      </w:r>
-      <w:proofErr w:type="spellEnd"/>
-      <w:r>
-        <w:rPr>
-          <w:rFonts w:ascii="Consolas" w:hAnsi="Consolas" w:cs="Consolas"/>
-          <w:color w:val="5B9BD5" w:themeColor="accent1"/>
-        </w:rPr>
-        <w:t>__</w:t>
+        <w:t>__BeginRecord__</w:t>
       </w:r>
       <w:r>
         <w:t xml:space="preserve"> and </w:t>
@@ -3858,14 +3040,12 @@
       <w:r>
         <w:t xml:space="preserve">If you chose to </w:t>
       </w:r>
-      <w:proofErr w:type="gramStart"/>
       <w:r>
         <w:rPr>
           <w:rStyle w:val="IntenseEmphasis"/>
         </w:rPr>
         <w:t>Download</w:t>
       </w:r>
-      <w:proofErr w:type="gramEnd"/>
       <w:r>
         <w:t xml:space="preserve"> the file, you will need to press </w:t>
       </w:r>
@@ -3963,7 +3143,7 @@
                     </pic:cNvPicPr>
                   </pic:nvPicPr>
                   <pic:blipFill>
-                    <a:blip r:embed="rId25">
+                    <a:blip r:embed="rId26">
                       <a:extLst>
                         <a:ext uri="{28A0092B-C50C-407E-A947-70E740481C1C}">
                           <a14:useLocalDpi xmlns:a14="http://schemas.microsoft.com/office/drawing/2010/main" val="0"/>
@@ -3999,21 +3179,111 @@
       <w:pPr>
         <w:jc w:val="both"/>
       </w:pPr>
-    </w:p>
-    <w:p>
-      <w:pPr>
-        <w:jc w:val="both"/>
-      </w:pPr>
-    </w:p>
-    <w:p>
-      <w:pPr>
-        <w:jc w:val="both"/>
-      </w:pPr>
-    </w:p>
-    <w:p>
-      <w:pPr>
-        <w:jc w:val="both"/>
-      </w:pPr>
+      <w:r>
+        <w:rPr>
+          <w:b/>
+          <w:color w:val="FF0000"/>
+        </w:rPr>
+        <w:t>Important:</w:t>
+      </w:r>
+      <w:r>
+        <w:t xml:space="preserve"> In your </w:t>
+      </w:r>
+      <w:r>
+        <w:rPr>
+          <w:rStyle w:val="IntenseEmphasis"/>
+        </w:rPr>
+        <w:t>Conditional Button</w:t>
+      </w:r>
+      <w:r>
+        <w:t xml:space="preserve"> you use in your script to go to the next page, you should check that the value of the emailer control is equal to </w:t>
+      </w:r>
+      <w:r>
+        <w:rPr>
+          <w:rStyle w:val="IntenseEmphasis"/>
+        </w:rPr>
+        <w:t>‘done’</w:t>
+      </w:r>
+      <w:r>
+        <w:t xml:space="preserve"> (case sensitive), and only move to the next page if it is so. This is how we enforce the agent to click the </w:t>
+      </w:r>
+      <w:r>
+        <w:rPr>
+          <w:rStyle w:val="IntenseEmphasis"/>
+        </w:rPr>
+        <w:t>Send</w:t>
+      </w:r>
+      <w:r>
+        <w:t xml:space="preserve"> button before being able to proceed.</w:t>
+      </w:r>
+      <w:r>
+        <w:t xml:space="preserve"> Here is the code I used in my </w:t>
+      </w:r>
+      <w:r>
+        <w:t xml:space="preserve">conditional </w:t>
+      </w:r>
+      <w:r>
+        <w:t>button above.</w:t>
+      </w:r>
+    </w:p>
+    <w:p>
+      <w:pPr>
+        <w:jc w:val="both"/>
+      </w:pPr>
+      <w:r>
+        <w:rPr>
+          <w:noProof/>
+          <w:lang w:eastAsia="en-AU"/>
+        </w:rPr>
+        <w:drawing>
+          <wp:inline distT="0" distB="0" distL="0" distR="0">
+            <wp:extent cx="5721350" cy="2103120"/>
+            <wp:effectExtent l="0" t="0" r="0" b="0"/>
+            <wp:docPr id="3" name="Picture 3" descr="C:\GitHub\Callscripter\Tutorials\Email Report\email_report016.png"/>
+            <wp:cNvGraphicFramePr>
+              <a:graphicFrameLocks xmlns:a="http://schemas.openxmlformats.org/drawingml/2006/main" noChangeAspect="1"/>
+            </wp:cNvGraphicFramePr>
+            <a:graphic xmlns:a="http://schemas.openxmlformats.org/drawingml/2006/main">
+              <a:graphicData uri="http://schemas.openxmlformats.org/drawingml/2006/picture">
+                <pic:pic xmlns:pic="http://schemas.openxmlformats.org/drawingml/2006/picture">
+                  <pic:nvPicPr>
+                    <pic:cNvPr id="0" name="Picture 1" descr="C:\GitHub\Callscripter\Tutorials\Email Report\email_report016.png"/>
+                    <pic:cNvPicPr>
+                      <a:picLocks noChangeAspect="1" noChangeArrowheads="1"/>
+                    </pic:cNvPicPr>
+                  </pic:nvPicPr>
+                  <pic:blipFill>
+                    <a:blip r:embed="rId27">
+                      <a:extLst>
+                        <a:ext uri="{28A0092B-C50C-407E-A947-70E740481C1C}">
+                          <a14:useLocalDpi xmlns:a14="http://schemas.microsoft.com/office/drawing/2010/main" val="0"/>
+                        </a:ext>
+                      </a:extLst>
+                    </a:blip>
+                    <a:srcRect/>
+                    <a:stretch>
+                      <a:fillRect/>
+                    </a:stretch>
+                  </pic:blipFill>
+                  <pic:spPr bwMode="auto">
+                    <a:xfrm>
+                      <a:off x="0" y="0"/>
+                      <a:ext cx="5721350" cy="2103120"/>
+                    </a:xfrm>
+                    <a:prstGeom prst="rect">
+                      <a:avLst/>
+                    </a:prstGeom>
+                    <a:noFill/>
+                    <a:ln>
+                      <a:noFill/>
+                    </a:ln>
+                  </pic:spPr>
+                </pic:pic>
+              </a:graphicData>
+            </a:graphic>
+          </wp:inline>
+        </w:drawing>
+      </w:r>
     </w:p>
     <w:p>
       <w:pPr>
@@ -4042,16 +3312,88 @@
           <w:sz w:val="28"/>
           <w:szCs w:val="28"/>
         </w:rPr>
-        <w:t>If anything in this document is unclear or you are unsure, ASK QUESTIONS!</w:t>
+        <w:t>If anything in this document is unclear</w:t>
+      </w:r>
+      <w:r>
+        <w:rPr>
+          <w:rStyle w:val="Strong"/>
+          <w:color w:val="FF0000"/>
+          <w:sz w:val="28"/>
+          <w:szCs w:val="28"/>
+        </w:rPr>
+        <w:t>,</w:t>
+      </w:r>
+      <w:r>
+        <w:rPr>
+          <w:rStyle w:val="Strong"/>
+          <w:color w:val="FF0000"/>
+          <w:sz w:val="28"/>
+          <w:szCs w:val="28"/>
+        </w:rPr>
+        <w:t xml:space="preserve"> or </w:t>
+      </w:r>
+      <w:r>
+        <w:rPr>
+          <w:rStyle w:val="Strong"/>
+          <w:color w:val="FF0000"/>
+          <w:sz w:val="28"/>
+          <w:szCs w:val="28"/>
+        </w:rPr>
+        <w:t xml:space="preserve">if </w:t>
+      </w:r>
+      <w:r>
+        <w:rPr>
+          <w:rStyle w:val="Strong"/>
+          <w:color w:val="FF0000"/>
+          <w:sz w:val="28"/>
+          <w:szCs w:val="28"/>
+        </w:rPr>
+        <w:t xml:space="preserve">you are </w:t>
+      </w:r>
+      <w:r>
+        <w:rPr>
+          <w:rStyle w:val="Strong"/>
+          <w:color w:val="FF0000"/>
+          <w:sz w:val="28"/>
+          <w:szCs w:val="28"/>
+        </w:rPr>
+        <w:t xml:space="preserve">not 100% </w:t>
+      </w:r>
+      <w:r>
+        <w:rPr>
+          <w:rStyle w:val="Strong"/>
+          <w:color w:val="FF0000"/>
+          <w:sz w:val="28"/>
+          <w:szCs w:val="28"/>
+        </w:rPr>
+        <w:t>sure</w:t>
+      </w:r>
+      <w:r>
+        <w:rPr>
+          <w:rStyle w:val="Strong"/>
+          <w:color w:val="FF0000"/>
+          <w:sz w:val="28"/>
+          <w:szCs w:val="28"/>
+        </w:rPr>
+        <w:t xml:space="preserve"> on something</w:t>
+      </w:r>
+      <w:r>
+        <w:rPr>
+          <w:rStyle w:val="Strong"/>
+          <w:color w:val="FF0000"/>
+          <w:sz w:val="28"/>
+          <w:szCs w:val="28"/>
+        </w:rPr>
+        <w:t>, ASK QUESTIONS!</w:t>
       </w:r>
     </w:p>
     <w:sectPr>
-      <w:headerReference w:type="even" r:id="rId26"/>
-      <w:headerReference w:type="default" r:id="rId27"/>
-      <w:footerReference w:type="even" r:id="rId28"/>
-      <w:footerReference w:type="default" r:id="rId29"/>
-      <w:headerReference w:type="first" r:id="rId30"/>
-      <w:footerReference w:type="first" r:id="rId31"/>
+      <w:headerReference w:type="even" r:id="rId28"/>
+      <w:headerReference w:type="default" r:id="rId29"/>
+      <w:footerReference w:type="even" r:id="rId30"/>
+      <w:footerReference w:type="default" r:id="rId31"/>
+      <w:headerReference w:type="first" r:id="rId32"/>
+      <w:footerReference w:type="first" r:id="rId33"/>
       <w:pgSz w:w="11906" w:h="16838"/>
       <w:pgMar w:top="1440" w:right="1440" w:bottom="1440" w:left="1440" w:header="708" w:footer="708" w:gutter="0"/>
       <w:cols w:space="708"/>
@@ -4118,27 +3460,14 @@
     <w:r>
       <w:t xml:space="preserve"> of </w:t>
     </w:r>
-    <w:r>
-      <w:fldChar w:fldCharType="begin"/>
-    </w:r>
-    <w:r>
-      <w:instrText xml:space="preserve"> NUMPAGES   \* MERGEFORMAT </w:instrText>
-    </w:r>
-    <w:r>
-      <w:fldChar w:fldCharType="separate"/>
-    </w:r>
-    <w:r>
-      <w:rPr>
-        <w:noProof/>
-      </w:rPr>
-      <w:t>13</w:t>
-    </w:r>
-    <w:r>
-      <w:rPr>
-        <w:noProof/>
-      </w:rPr>
-      <w:fldChar w:fldCharType="end"/>
-    </w:r>
+    <w:fldSimple w:instr=" NUMPAGES   \* MERGEFORMAT ">
+      <w:r>
+        <w:rPr>
+          <w:noProof/>
+        </w:rPr>
+        <w:t>13</w:t>
+      </w:r>
+    </w:fldSimple>
   </w:p>
 </w:ftr>
 </file>
@@ -4176,14 +3505,27 @@
     <w:r>
       <w:t xml:space="preserve"> of </w:t>
     </w:r>
-    <w:fldSimple w:instr=" NUMPAGES   \* MERGEFORMAT ">
-      <w:r>
-        <w:rPr>
-          <w:noProof/>
-        </w:rPr>
-        <w:t>13</w:t>
-      </w:r>
-    </w:fldSimple>
+    <w:r>
+      <w:fldChar w:fldCharType="begin"/>
+    </w:r>
+    <w:r>
+      <w:instrText xml:space="preserve"> NUMPAGES   \* MERGEFORMAT </w:instrText>
+    </w:r>
+    <w:r>
+      <w:fldChar w:fldCharType="separate"/>
+    </w:r>
+    <w:r>
+      <w:rPr>
+        <w:noProof/>
+      </w:rPr>
+      <w:t>13</w:t>
+    </w:r>
+    <w:r>
+      <w:rPr>
+        <w:noProof/>
+      </w:rPr>
+      <w:fldChar w:fldCharType="end"/>
+    </w:r>
   </w:p>
 </w:ftr>
 </file>
@@ -4232,16 +3574,11 @@
     <w:r>
       <w:tab/>
     </w:r>
-    <w:proofErr w:type="spellStart"/>
     <w:r>
       <w:t>Cal</w:t>
     </w:r>
     <w:r>
-      <w:t>lScripter</w:t>
-    </w:r>
-    <w:proofErr w:type="spellEnd"/>
-    <w:r>
-      <w:t xml:space="preserve"> Tutorial – Creating a </w:t>
+      <w:t xml:space="preserve">lScripter Tutorial – Creating a </w:t>
     </w:r>
     <w:r>
       <w:rPr>
@@ -4275,16 +3612,11 @@
     <w:r>
       <w:tab/>
     </w:r>
-    <w:proofErr w:type="spellStart"/>
     <w:r>
       <w:t>Cal</w:t>
     </w:r>
     <w:r>
-      <w:t>lScripter</w:t>
-    </w:r>
-    <w:proofErr w:type="spellEnd"/>
-    <w:r>
-      <w:t xml:space="preserve"> Tutorial – Creating </w:t>
+      <w:t xml:space="preserve">lScripter Tutorial – Creating </w:t>
     </w:r>
     <w:r>
       <w:t xml:space="preserve">a </w:t>
@@ -5857,7 +5189,7 @@
 </file>
 
 <file path=customXml/itemProps1.xml><?xml version="1.0" encoding="utf-8"?>
-<ds:datastoreItem xmlns:ds="http://schemas.openxmlformats.org/officeDocument/2006/customXml" ds:itemID="{C63802E8-82D0-4D64-9582-925B359DC53A}">
+<ds:datastoreItem xmlns:ds="http://schemas.openxmlformats.org/officeDocument/2006/customXml" ds:itemID="{A6A3A3B5-746C-4846-8A1F-A494ED45C2B3}">
   <ds:schemaRefs>
     <ds:schemaRef ds:uri="http://schemas.openxmlformats.org/officeDocument/2006/bibliography"/>
   </ds:schemaRefs>

</xml_diff>